<commit_message>
requirements specification doc and updated system requirements doc
</commit_message>
<xml_diff>
--- a/P03-AutonomousTradingBot/Requirements/03_System_Requirements.docx
+++ b/P03-AutonomousTradingBot/Requirements/03_System_Requirements.docx
@@ -489,22 +489,6 @@
     </w:p>
     <w:p>
       <w:pPr>
-        <w:jc w:val="center"/>
-        <w:rPr>
-          <w:b w:val="1"/>
-          <w:smallCaps w:val="1"/>
-          <w:sz w:val="28"/>
-          <w:szCs w:val="28"/>
-        </w:rPr>
-      </w:pPr>
-      <w:r>
-        <w:rPr>
-          <w:rtl w:val="0"/>
-        </w:rPr>
-      </w:r>
-    </w:p>
-    <w:p>
-      <w:pPr>
         <w:rPr/>
       </w:pPr>
       <w:r>
@@ -571,10 +555,6 @@
       <w:sdtContent>
         <w:p>
           <w:pPr>
-            <w:keepNext w:val="0"/>
-            <w:keepLines w:val="0"/>
-            <w:pageBreakBefore w:val="0"/>
-            <w:widowControl w:val="1"/>
             <w:pBdr>
               <w:top w:space="0" w:sz="0" w:val="nil"/>
               <w:left w:space="0" w:sz="0" w:val="nil"/>
@@ -582,26 +562,14 @@
               <w:right w:space="0" w:sz="0" w:val="nil"/>
               <w:between w:space="0" w:sz="0" w:val="nil"/>
             </w:pBdr>
-            <w:shd w:fill="auto" w:val="clear"/>
             <w:tabs>
               <w:tab w:val="left" w:pos="440"/>
               <w:tab w:val="right" w:pos="9350"/>
             </w:tabs>
-            <w:spacing w:after="0" w:before="0" w:line="240" w:lineRule="auto"/>
-            <w:ind w:left="0" w:right="0" w:firstLine="0"/>
-            <w:jc w:val="left"/>
             <w:rPr>
-              <w:rFonts w:ascii="Calibri" w:cs="Calibri" w:eastAsia="Calibri" w:hAnsi="Calibri"/>
-              <w:b w:val="0"/>
-              <w:i w:val="0"/>
-              <w:smallCaps w:val="0"/>
-              <w:strike w:val="0"/>
               <w:color w:val="000000"/>
               <w:sz w:val="22"/>
               <w:szCs w:val="22"/>
-              <w:u w:val="none"/>
-              <w:shd w:fill="auto" w:val="clear"/>
-              <w:vertAlign w:val="baseline"/>
             </w:rPr>
           </w:pPr>
           <w:r>
@@ -613,16 +581,7 @@
             <w:r>
               <w:rPr>
                 <w:rFonts w:ascii="Times New Roman" w:cs="Times New Roman" w:eastAsia="Times New Roman" w:hAnsi="Times New Roman"/>
-                <w:b w:val="0"/>
-                <w:i w:val="0"/>
-                <w:smallCaps w:val="0"/>
-                <w:strike w:val="0"/>
                 <w:color w:val="000000"/>
-                <w:sz w:val="24"/>
-                <w:szCs w:val="24"/>
-                <w:u w:val="none"/>
-                <w:shd w:fill="auto" w:val="clear"/>
-                <w:vertAlign w:val="baseline"/>
                 <w:rtl w:val="0"/>
               </w:rPr>
               <w:t xml:space="preserve">1.</w:t>
@@ -631,17 +590,9 @@
           <w:hyperlink w:anchor="_heading=h.gjdgxs">
             <w:r>
               <w:rPr>
-                <w:rFonts w:ascii="Calibri" w:cs="Calibri" w:eastAsia="Calibri" w:hAnsi="Calibri"/>
-                <w:b w:val="0"/>
-                <w:i w:val="0"/>
-                <w:smallCaps w:val="0"/>
-                <w:strike w:val="0"/>
                 <w:color w:val="000000"/>
                 <w:sz w:val="22"/>
                 <w:szCs w:val="22"/>
-                <w:u w:val="none"/>
-                <w:shd w:fill="auto" w:val="clear"/>
-                <w:vertAlign w:val="baseline"/>
                 <w:rtl w:val="0"/>
               </w:rPr>
               <w:tab/>
@@ -655,21 +606,17 @@
           <w:r>
             <w:rPr>
               <w:rFonts w:ascii="Times New Roman" w:cs="Times New Roman" w:eastAsia="Times New Roman" w:hAnsi="Times New Roman"/>
-              <w:b w:val="0"/>
-              <w:i w:val="0"/>
-              <w:smallCaps w:val="0"/>
-              <w:strike w:val="0"/>
               <w:color w:val="000000"/>
-              <w:sz w:val="24"/>
-              <w:szCs w:val="24"/>
-              <w:u w:val="none"/>
-              <w:shd w:fill="auto" w:val="clear"/>
-              <w:vertAlign w:val="baseline"/>
               <w:rtl w:val="0"/>
             </w:rPr>
             <w:t xml:space="preserve">Introduction</w:t>
             <w:tab/>
             <w:t xml:space="preserve">3</w:t>
+          </w:r>
+          <w:r>
+            <w:fldChar w:fldCharType="begin"/>
+            <w:instrText xml:space="preserve"> HYPERLINK \l "_heading=h.gjdgxs" </w:instrText>
+            <w:fldChar w:fldCharType="separate"/>
           </w:r>
           <w:r>
             <w:fldChar w:fldCharType="end"/>
@@ -682,10 +629,6 @@
         </w:p>
         <w:p>
           <w:pPr>
-            <w:keepNext w:val="0"/>
-            <w:keepLines w:val="0"/>
-            <w:pageBreakBefore w:val="0"/>
-            <w:widowControl w:val="1"/>
             <w:pBdr>
               <w:top w:space="0" w:sz="0" w:val="nil"/>
               <w:left w:space="0" w:sz="0" w:val="nil"/>
@@ -693,42 +636,24 @@
               <w:right w:space="0" w:sz="0" w:val="nil"/>
               <w:between w:space="0" w:sz="0" w:val="nil"/>
             </w:pBdr>
-            <w:shd w:fill="auto" w:val="clear"/>
             <w:tabs>
               <w:tab w:val="left" w:pos="440"/>
               <w:tab w:val="right" w:pos="9350"/>
             </w:tabs>
-            <w:spacing w:after="0" w:before="0" w:line="240" w:lineRule="auto"/>
-            <w:ind w:left="0" w:right="0" w:firstLine="0"/>
-            <w:jc w:val="left"/>
             <w:rPr>
-              <w:rFonts w:ascii="Calibri" w:cs="Calibri" w:eastAsia="Calibri" w:hAnsi="Calibri"/>
-              <w:b w:val="0"/>
-              <w:i w:val="0"/>
-              <w:smallCaps w:val="0"/>
-              <w:strike w:val="0"/>
               <w:color w:val="000000"/>
               <w:sz w:val="22"/>
               <w:szCs w:val="22"/>
-              <w:u w:val="none"/>
-              <w:shd w:fill="auto" w:val="clear"/>
-              <w:vertAlign w:val="baseline"/>
             </w:rPr>
           </w:pPr>
+          <w:r>
+            <w:fldChar w:fldCharType="end"/>
+          </w:r>
           <w:hyperlink w:anchor="_heading=h.30j0zll">
             <w:r>
               <w:rPr>
                 <w:rFonts w:ascii="Times New Roman" w:cs="Times New Roman" w:eastAsia="Times New Roman" w:hAnsi="Times New Roman"/>
-                <w:b w:val="0"/>
-                <w:i w:val="0"/>
-                <w:smallCaps w:val="0"/>
-                <w:strike w:val="0"/>
                 <w:color w:val="000000"/>
-                <w:sz w:val="24"/>
-                <w:szCs w:val="24"/>
-                <w:u w:val="none"/>
-                <w:shd w:fill="auto" w:val="clear"/>
-                <w:vertAlign w:val="baseline"/>
                 <w:rtl w:val="0"/>
               </w:rPr>
               <w:t xml:space="preserve">2.</w:t>
@@ -737,17 +662,9 @@
           <w:hyperlink w:anchor="_heading=h.30j0zll">
             <w:r>
               <w:rPr>
-                <w:rFonts w:ascii="Calibri" w:cs="Calibri" w:eastAsia="Calibri" w:hAnsi="Calibri"/>
-                <w:b w:val="0"/>
-                <w:i w:val="0"/>
-                <w:smallCaps w:val="0"/>
-                <w:strike w:val="0"/>
                 <w:color w:val="000000"/>
                 <w:sz w:val="22"/>
                 <w:szCs w:val="22"/>
-                <w:u w:val="none"/>
-                <w:shd w:fill="auto" w:val="clear"/>
-                <w:vertAlign w:val="baseline"/>
                 <w:rtl w:val="0"/>
               </w:rPr>
               <w:tab/>
@@ -761,21 +678,17 @@
           <w:r>
             <w:rPr>
               <w:rFonts w:ascii="Times New Roman" w:cs="Times New Roman" w:eastAsia="Times New Roman" w:hAnsi="Times New Roman"/>
-              <w:b w:val="0"/>
-              <w:i w:val="0"/>
-              <w:smallCaps w:val="0"/>
-              <w:strike w:val="0"/>
               <w:color w:val="000000"/>
-              <w:sz w:val="24"/>
-              <w:szCs w:val="24"/>
-              <w:u w:val="none"/>
-              <w:shd w:fill="auto" w:val="clear"/>
-              <w:vertAlign w:val="baseline"/>
               <w:rtl w:val="0"/>
             </w:rPr>
             <w:t xml:space="preserve">System Actors</w:t>
             <w:tab/>
             <w:t xml:space="preserve">4</w:t>
+          </w:r>
+          <w:r>
+            <w:fldChar w:fldCharType="begin"/>
+            <w:instrText xml:space="preserve"> HYPERLINK \l "_heading=h.30j0zll" </w:instrText>
+            <w:fldChar w:fldCharType="separate"/>
           </w:r>
           <w:r>
             <w:fldChar w:fldCharType="end"/>
@@ -788,10 +701,6 @@
         </w:p>
         <w:p>
           <w:pPr>
-            <w:keepNext w:val="0"/>
-            <w:keepLines w:val="0"/>
-            <w:pageBreakBefore w:val="0"/>
-            <w:widowControl w:val="1"/>
             <w:pBdr>
               <w:top w:space="0" w:sz="0" w:val="nil"/>
               <w:left w:space="0" w:sz="0" w:val="nil"/>
@@ -799,42 +708,24 @@
               <w:right w:space="0" w:sz="0" w:val="nil"/>
               <w:between w:space="0" w:sz="0" w:val="nil"/>
             </w:pBdr>
-            <w:shd w:fill="auto" w:val="clear"/>
             <w:tabs>
               <w:tab w:val="left" w:pos="440"/>
               <w:tab w:val="right" w:pos="9350"/>
             </w:tabs>
-            <w:spacing w:after="0" w:before="0" w:line="240" w:lineRule="auto"/>
-            <w:ind w:left="0" w:right="0" w:firstLine="0"/>
-            <w:jc w:val="left"/>
             <w:rPr>
-              <w:rFonts w:ascii="Calibri" w:cs="Calibri" w:eastAsia="Calibri" w:hAnsi="Calibri"/>
-              <w:b w:val="0"/>
-              <w:i w:val="0"/>
-              <w:smallCaps w:val="0"/>
-              <w:strike w:val="0"/>
               <w:color w:val="000000"/>
               <w:sz w:val="22"/>
               <w:szCs w:val="22"/>
-              <w:u w:val="none"/>
-              <w:shd w:fill="auto" w:val="clear"/>
-              <w:vertAlign w:val="baseline"/>
             </w:rPr>
           </w:pPr>
+          <w:r>
+            <w:fldChar w:fldCharType="end"/>
+          </w:r>
           <w:hyperlink w:anchor="_heading=h.1fob9te">
             <w:r>
               <w:rPr>
                 <w:rFonts w:ascii="Times New Roman" w:cs="Times New Roman" w:eastAsia="Times New Roman" w:hAnsi="Times New Roman"/>
-                <w:b w:val="0"/>
-                <w:i w:val="0"/>
-                <w:smallCaps w:val="0"/>
-                <w:strike w:val="0"/>
                 <w:color w:val="000000"/>
-                <w:sz w:val="24"/>
-                <w:szCs w:val="24"/>
-                <w:u w:val="none"/>
-                <w:shd w:fill="auto" w:val="clear"/>
-                <w:vertAlign w:val="baseline"/>
                 <w:rtl w:val="0"/>
               </w:rPr>
               <w:t xml:space="preserve">3.</w:t>
@@ -843,17 +734,9 @@
           <w:hyperlink w:anchor="_heading=h.1fob9te">
             <w:r>
               <w:rPr>
-                <w:rFonts w:ascii="Calibri" w:cs="Calibri" w:eastAsia="Calibri" w:hAnsi="Calibri"/>
-                <w:b w:val="0"/>
-                <w:i w:val="0"/>
-                <w:smallCaps w:val="0"/>
-                <w:strike w:val="0"/>
                 <w:color w:val="000000"/>
                 <w:sz w:val="22"/>
                 <w:szCs w:val="22"/>
-                <w:u w:val="none"/>
-                <w:shd w:fill="auto" w:val="clear"/>
-                <w:vertAlign w:val="baseline"/>
                 <w:rtl w:val="0"/>
               </w:rPr>
               <w:tab/>
@@ -867,21 +750,17 @@
           <w:r>
             <w:rPr>
               <w:rFonts w:ascii="Times New Roman" w:cs="Times New Roman" w:eastAsia="Times New Roman" w:hAnsi="Times New Roman"/>
-              <w:b w:val="0"/>
-              <w:i w:val="0"/>
-              <w:smallCaps w:val="0"/>
-              <w:strike w:val="0"/>
               <w:color w:val="000000"/>
-              <w:sz w:val="24"/>
-              <w:szCs w:val="24"/>
-              <w:u w:val="none"/>
-              <w:shd w:fill="auto" w:val="clear"/>
-              <w:vertAlign w:val="baseline"/>
               <w:rtl w:val="0"/>
             </w:rPr>
             <w:t xml:space="preserve">Functional Requirements</w:t>
             <w:tab/>
             <w:t xml:space="preserve">5</w:t>
+          </w:r>
+          <w:r>
+            <w:fldChar w:fldCharType="begin"/>
+            <w:instrText xml:space="preserve"> HYPERLINK \l "_heading=h.1fob9te" </w:instrText>
+            <w:fldChar w:fldCharType="separate"/>
           </w:r>
           <w:r>
             <w:fldChar w:fldCharType="end"/>
@@ -894,10 +773,6 @@
         </w:p>
         <w:p>
           <w:pPr>
-            <w:keepNext w:val="0"/>
-            <w:keepLines w:val="0"/>
-            <w:pageBreakBefore w:val="0"/>
-            <w:widowControl w:val="1"/>
             <w:pBdr>
               <w:top w:space="0" w:sz="0" w:val="nil"/>
               <w:left w:space="0" w:sz="0" w:val="nil"/>
@@ -905,42 +780,24 @@
               <w:right w:space="0" w:sz="0" w:val="nil"/>
               <w:between w:space="0" w:sz="0" w:val="nil"/>
             </w:pBdr>
-            <w:shd w:fill="auto" w:val="clear"/>
             <w:tabs>
               <w:tab w:val="left" w:pos="440"/>
               <w:tab w:val="right" w:pos="9350"/>
             </w:tabs>
-            <w:spacing w:after="0" w:before="0" w:line="240" w:lineRule="auto"/>
-            <w:ind w:left="0" w:right="0" w:firstLine="0"/>
-            <w:jc w:val="left"/>
             <w:rPr>
-              <w:rFonts w:ascii="Calibri" w:cs="Calibri" w:eastAsia="Calibri" w:hAnsi="Calibri"/>
-              <w:b w:val="0"/>
-              <w:i w:val="0"/>
-              <w:smallCaps w:val="0"/>
-              <w:strike w:val="0"/>
               <w:color w:val="000000"/>
               <w:sz w:val="22"/>
               <w:szCs w:val="22"/>
-              <w:u w:val="none"/>
-              <w:shd w:fill="auto" w:val="clear"/>
-              <w:vertAlign w:val="baseline"/>
             </w:rPr>
           </w:pPr>
+          <w:r>
+            <w:fldChar w:fldCharType="end"/>
+          </w:r>
           <w:hyperlink w:anchor="_heading=h.3znysh7">
             <w:r>
               <w:rPr>
                 <w:rFonts w:ascii="Times New Roman" w:cs="Times New Roman" w:eastAsia="Times New Roman" w:hAnsi="Times New Roman"/>
-                <w:b w:val="0"/>
-                <w:i w:val="0"/>
-                <w:smallCaps w:val="0"/>
-                <w:strike w:val="0"/>
                 <w:color w:val="000000"/>
-                <w:sz w:val="24"/>
-                <w:szCs w:val="24"/>
-                <w:u w:val="none"/>
-                <w:shd w:fill="auto" w:val="clear"/>
-                <w:vertAlign w:val="baseline"/>
                 <w:rtl w:val="0"/>
               </w:rPr>
               <w:t xml:space="preserve">4.</w:t>
@@ -949,17 +806,9 @@
           <w:hyperlink w:anchor="_heading=h.3znysh7">
             <w:r>
               <w:rPr>
-                <w:rFonts w:ascii="Calibri" w:cs="Calibri" w:eastAsia="Calibri" w:hAnsi="Calibri"/>
-                <w:b w:val="0"/>
-                <w:i w:val="0"/>
-                <w:smallCaps w:val="0"/>
-                <w:strike w:val="0"/>
                 <w:color w:val="000000"/>
                 <w:sz w:val="22"/>
                 <w:szCs w:val="22"/>
-                <w:u w:val="none"/>
-                <w:shd w:fill="auto" w:val="clear"/>
-                <w:vertAlign w:val="baseline"/>
                 <w:rtl w:val="0"/>
               </w:rPr>
               <w:tab/>
@@ -973,21 +822,17 @@
           <w:r>
             <w:rPr>
               <w:rFonts w:ascii="Times New Roman" w:cs="Times New Roman" w:eastAsia="Times New Roman" w:hAnsi="Times New Roman"/>
-              <w:b w:val="0"/>
-              <w:i w:val="0"/>
-              <w:smallCaps w:val="0"/>
-              <w:strike w:val="0"/>
               <w:color w:val="000000"/>
-              <w:sz w:val="24"/>
-              <w:szCs w:val="24"/>
-              <w:u w:val="none"/>
-              <w:shd w:fill="auto" w:val="clear"/>
-              <w:vertAlign w:val="baseline"/>
               <w:rtl w:val="0"/>
             </w:rPr>
             <w:t xml:space="preserve">Non-functional Requirements / Quality Attributes</w:t>
             <w:tab/>
             <w:t xml:space="preserve">6</w:t>
+          </w:r>
+          <w:r>
+            <w:fldChar w:fldCharType="begin"/>
+            <w:instrText xml:space="preserve"> HYPERLINK \l "_heading=h.3znysh7" </w:instrText>
+            <w:fldChar w:fldCharType="separate"/>
           </w:r>
           <w:r>
             <w:fldChar w:fldCharType="end"/>
@@ -1000,10 +845,6 @@
         </w:p>
         <w:p>
           <w:pPr>
-            <w:keepNext w:val="0"/>
-            <w:keepLines w:val="0"/>
-            <w:pageBreakBefore w:val="0"/>
-            <w:widowControl w:val="1"/>
             <w:pBdr>
               <w:top w:space="0" w:sz="0" w:val="nil"/>
               <w:left w:space="0" w:sz="0" w:val="nil"/>
@@ -1011,42 +852,24 @@
               <w:right w:space="0" w:sz="0" w:val="nil"/>
               <w:between w:space="0" w:sz="0" w:val="nil"/>
             </w:pBdr>
-            <w:shd w:fill="auto" w:val="clear"/>
             <w:tabs>
               <w:tab w:val="left" w:pos="440"/>
               <w:tab w:val="right" w:pos="9350"/>
             </w:tabs>
-            <w:spacing w:after="0" w:before="0" w:line="240" w:lineRule="auto"/>
-            <w:ind w:left="0" w:right="0" w:firstLine="0"/>
-            <w:jc w:val="left"/>
             <w:rPr>
-              <w:rFonts w:ascii="Calibri" w:cs="Calibri" w:eastAsia="Calibri" w:hAnsi="Calibri"/>
-              <w:b w:val="0"/>
-              <w:i w:val="0"/>
-              <w:smallCaps w:val="0"/>
-              <w:strike w:val="0"/>
               <w:color w:val="000000"/>
               <w:sz w:val="22"/>
               <w:szCs w:val="22"/>
-              <w:u w:val="none"/>
-              <w:shd w:fill="auto" w:val="clear"/>
-              <w:vertAlign w:val="baseline"/>
             </w:rPr>
           </w:pPr>
+          <w:r>
+            <w:fldChar w:fldCharType="end"/>
+          </w:r>
           <w:hyperlink w:anchor="_heading=h.tyjcwt">
             <w:r>
               <w:rPr>
                 <w:rFonts w:ascii="Times New Roman" w:cs="Times New Roman" w:eastAsia="Times New Roman" w:hAnsi="Times New Roman"/>
-                <w:b w:val="0"/>
-                <w:i w:val="0"/>
-                <w:smallCaps w:val="0"/>
-                <w:strike w:val="0"/>
                 <w:color w:val="000000"/>
-                <w:sz w:val="24"/>
-                <w:szCs w:val="24"/>
-                <w:u w:val="none"/>
-                <w:shd w:fill="auto" w:val="clear"/>
-                <w:vertAlign w:val="baseline"/>
                 <w:rtl w:val="0"/>
               </w:rPr>
               <w:t xml:space="preserve">5.</w:t>
@@ -1055,17 +878,9 @@
           <w:hyperlink w:anchor="_heading=h.tyjcwt">
             <w:r>
               <w:rPr>
-                <w:rFonts w:ascii="Calibri" w:cs="Calibri" w:eastAsia="Calibri" w:hAnsi="Calibri"/>
-                <w:b w:val="0"/>
-                <w:i w:val="0"/>
-                <w:smallCaps w:val="0"/>
-                <w:strike w:val="0"/>
                 <w:color w:val="000000"/>
                 <w:sz w:val="22"/>
                 <w:szCs w:val="22"/>
-                <w:u w:val="none"/>
-                <w:shd w:fill="auto" w:val="clear"/>
-                <w:vertAlign w:val="baseline"/>
                 <w:rtl w:val="0"/>
               </w:rPr>
               <w:tab/>
@@ -1079,21 +894,17 @@
           <w:r>
             <w:rPr>
               <w:rFonts w:ascii="Times New Roman" w:cs="Times New Roman" w:eastAsia="Times New Roman" w:hAnsi="Times New Roman"/>
-              <w:b w:val="0"/>
-              <w:i w:val="0"/>
-              <w:smallCaps w:val="0"/>
-              <w:strike w:val="0"/>
               <w:color w:val="000000"/>
-              <w:sz w:val="24"/>
-              <w:szCs w:val="24"/>
-              <w:u w:val="none"/>
-              <w:shd w:fill="auto" w:val="clear"/>
-              <w:vertAlign w:val="baseline"/>
               <w:rtl w:val="0"/>
             </w:rPr>
             <w:t xml:space="preserve">Security Requirements</w:t>
             <w:tab/>
             <w:t xml:space="preserve">7</w:t>
+          </w:r>
+          <w:r>
+            <w:fldChar w:fldCharType="begin"/>
+            <w:instrText xml:space="preserve"> HYPERLINK \l "_heading=h.tyjcwt" </w:instrText>
+            <w:fldChar w:fldCharType="separate"/>
           </w:r>
           <w:r>
             <w:fldChar w:fldCharType="end"/>
@@ -1106,10 +917,6 @@
         </w:p>
         <w:p>
           <w:pPr>
-            <w:keepNext w:val="0"/>
-            <w:keepLines w:val="0"/>
-            <w:pageBreakBefore w:val="0"/>
-            <w:widowControl w:val="1"/>
             <w:pBdr>
               <w:top w:space="0" w:sz="0" w:val="nil"/>
               <w:left w:space="0" w:sz="0" w:val="nil"/>
@@ -1117,42 +924,24 @@
               <w:right w:space="0" w:sz="0" w:val="nil"/>
               <w:between w:space="0" w:sz="0" w:val="nil"/>
             </w:pBdr>
-            <w:shd w:fill="auto" w:val="clear"/>
             <w:tabs>
               <w:tab w:val="left" w:pos="440"/>
               <w:tab w:val="right" w:pos="9350"/>
             </w:tabs>
-            <w:spacing w:after="0" w:before="0" w:line="240" w:lineRule="auto"/>
-            <w:ind w:left="0" w:right="0" w:firstLine="0"/>
-            <w:jc w:val="left"/>
             <w:rPr>
-              <w:rFonts w:ascii="Calibri" w:cs="Calibri" w:eastAsia="Calibri" w:hAnsi="Calibri"/>
-              <w:b w:val="0"/>
-              <w:i w:val="0"/>
-              <w:smallCaps w:val="0"/>
-              <w:strike w:val="0"/>
               <w:color w:val="000000"/>
               <w:sz w:val="22"/>
               <w:szCs w:val="22"/>
-              <w:u w:val="none"/>
-              <w:shd w:fill="auto" w:val="clear"/>
-              <w:vertAlign w:val="baseline"/>
             </w:rPr>
           </w:pPr>
+          <w:r>
+            <w:fldChar w:fldCharType="end"/>
+          </w:r>
           <w:hyperlink w:anchor="_heading=h.3dy6vkm">
             <w:r>
               <w:rPr>
                 <w:rFonts w:ascii="Times New Roman" w:cs="Times New Roman" w:eastAsia="Times New Roman" w:hAnsi="Times New Roman"/>
-                <w:b w:val="0"/>
-                <w:i w:val="0"/>
-                <w:smallCaps w:val="0"/>
-                <w:strike w:val="0"/>
                 <w:color w:val="000000"/>
-                <w:sz w:val="24"/>
-                <w:szCs w:val="24"/>
-                <w:u w:val="none"/>
-                <w:shd w:fill="auto" w:val="clear"/>
-                <w:vertAlign w:val="baseline"/>
                 <w:rtl w:val="0"/>
               </w:rPr>
               <w:t xml:space="preserve">6.</w:t>
@@ -1161,17 +950,9 @@
           <w:hyperlink w:anchor="_heading=h.3dy6vkm">
             <w:r>
               <w:rPr>
-                <w:rFonts w:ascii="Calibri" w:cs="Calibri" w:eastAsia="Calibri" w:hAnsi="Calibri"/>
-                <w:b w:val="0"/>
-                <w:i w:val="0"/>
-                <w:smallCaps w:val="0"/>
-                <w:strike w:val="0"/>
                 <w:color w:val="000000"/>
                 <w:sz w:val="22"/>
                 <w:szCs w:val="22"/>
-                <w:u w:val="none"/>
-                <w:shd w:fill="auto" w:val="clear"/>
-                <w:vertAlign w:val="baseline"/>
                 <w:rtl w:val="0"/>
               </w:rPr>
               <w:tab/>
@@ -1185,21 +966,17 @@
           <w:r>
             <w:rPr>
               <w:rFonts w:ascii="Times New Roman" w:cs="Times New Roman" w:eastAsia="Times New Roman" w:hAnsi="Times New Roman"/>
-              <w:b w:val="0"/>
-              <w:i w:val="0"/>
-              <w:smallCaps w:val="0"/>
-              <w:strike w:val="0"/>
               <w:color w:val="000000"/>
-              <w:sz w:val="24"/>
-              <w:szCs w:val="24"/>
-              <w:u w:val="none"/>
-              <w:shd w:fill="auto" w:val="clear"/>
-              <w:vertAlign w:val="baseline"/>
               <w:rtl w:val="0"/>
             </w:rPr>
             <w:t xml:space="preserve">Who Did What?</w:t>
             <w:tab/>
             <w:t xml:space="preserve">8</w:t>
+          </w:r>
+          <w:r>
+            <w:fldChar w:fldCharType="begin"/>
+            <w:instrText xml:space="preserve"> HYPERLINK \l "_heading=h.3dy6vkm" </w:instrText>
+            <w:fldChar w:fldCharType="separate"/>
           </w:r>
           <w:r>
             <w:fldChar w:fldCharType="end"/>
@@ -1212,10 +989,6 @@
         </w:p>
         <w:p>
           <w:pPr>
-            <w:keepNext w:val="0"/>
-            <w:keepLines w:val="0"/>
-            <w:pageBreakBefore w:val="0"/>
-            <w:widowControl w:val="1"/>
             <w:pBdr>
               <w:top w:space="0" w:sz="0" w:val="nil"/>
               <w:left w:space="0" w:sz="0" w:val="nil"/>
@@ -1223,42 +996,24 @@
               <w:right w:space="0" w:sz="0" w:val="nil"/>
               <w:between w:space="0" w:sz="0" w:val="nil"/>
             </w:pBdr>
-            <w:shd w:fill="auto" w:val="clear"/>
             <w:tabs>
               <w:tab w:val="left" w:pos="440"/>
               <w:tab w:val="right" w:pos="9350"/>
             </w:tabs>
-            <w:spacing w:after="0" w:before="0" w:line="240" w:lineRule="auto"/>
-            <w:ind w:left="0" w:right="0" w:firstLine="0"/>
-            <w:jc w:val="left"/>
             <w:rPr>
-              <w:rFonts w:ascii="Calibri" w:cs="Calibri" w:eastAsia="Calibri" w:hAnsi="Calibri"/>
-              <w:b w:val="0"/>
-              <w:i w:val="0"/>
-              <w:smallCaps w:val="0"/>
-              <w:strike w:val="0"/>
               <w:color w:val="000000"/>
               <w:sz w:val="22"/>
               <w:szCs w:val="22"/>
-              <w:u w:val="none"/>
-              <w:shd w:fill="auto" w:val="clear"/>
-              <w:vertAlign w:val="baseline"/>
             </w:rPr>
           </w:pPr>
+          <w:r>
+            <w:fldChar w:fldCharType="end"/>
+          </w:r>
           <w:hyperlink w:anchor="_heading=h.1t3h5sf">
             <w:r>
               <w:rPr>
                 <w:rFonts w:ascii="Times New Roman" w:cs="Times New Roman" w:eastAsia="Times New Roman" w:hAnsi="Times New Roman"/>
-                <w:b w:val="0"/>
-                <w:i w:val="0"/>
-                <w:smallCaps w:val="0"/>
-                <w:strike w:val="0"/>
                 <w:color w:val="000000"/>
-                <w:sz w:val="24"/>
-                <w:szCs w:val="24"/>
-                <w:u w:val="none"/>
-                <w:shd w:fill="auto" w:val="clear"/>
-                <w:vertAlign w:val="baseline"/>
                 <w:rtl w:val="0"/>
               </w:rPr>
               <w:t xml:space="preserve">7.</w:t>
@@ -1267,17 +1022,9 @@
           <w:hyperlink w:anchor="_heading=h.1t3h5sf">
             <w:r>
               <w:rPr>
-                <w:rFonts w:ascii="Calibri" w:cs="Calibri" w:eastAsia="Calibri" w:hAnsi="Calibri"/>
-                <w:b w:val="0"/>
-                <w:i w:val="0"/>
-                <w:smallCaps w:val="0"/>
-                <w:strike w:val="0"/>
                 <w:color w:val="000000"/>
                 <w:sz w:val="22"/>
                 <w:szCs w:val="22"/>
-                <w:u w:val="none"/>
-                <w:shd w:fill="auto" w:val="clear"/>
-                <w:vertAlign w:val="baseline"/>
                 <w:rtl w:val="0"/>
               </w:rPr>
               <w:tab/>
@@ -1291,21 +1038,17 @@
           <w:r>
             <w:rPr>
               <w:rFonts w:ascii="Times New Roman" w:cs="Times New Roman" w:eastAsia="Times New Roman" w:hAnsi="Times New Roman"/>
-              <w:b w:val="0"/>
-              <w:i w:val="0"/>
-              <w:smallCaps w:val="0"/>
-              <w:strike w:val="0"/>
               <w:color w:val="000000"/>
-              <w:sz w:val="24"/>
-              <w:szCs w:val="24"/>
-              <w:u w:val="none"/>
-              <w:shd w:fill="auto" w:val="clear"/>
-              <w:vertAlign w:val="baseline"/>
               <w:rtl w:val="0"/>
             </w:rPr>
             <w:t xml:space="preserve">Review checklist</w:t>
             <w:tab/>
             <w:t xml:space="preserve">8</w:t>
+          </w:r>
+          <w:r>
+            <w:fldChar w:fldCharType="begin"/>
+            <w:instrText xml:space="preserve"> HYPERLINK \l "_heading=h.1t3h5sf" </w:instrText>
+            <w:fldChar w:fldCharType="separate"/>
           </w:r>
           <w:r>
             <w:fldChar w:fldCharType="end"/>
@@ -1322,6 +1065,9 @@
             <w:rPr/>
           </w:pPr>
           <w:r>
+            <w:fldChar w:fldCharType="end"/>
+          </w:r>
+          <w:r>
             <w:rPr>
               <w:rtl w:val="0"/>
             </w:rPr>
@@ -1367,7 +1113,7 @@
         <w:pStyle w:val="Heading1"/>
         <w:numPr>
           <w:ilvl w:val="0"/>
-          <w:numId w:val="1"/>
+          <w:numId w:val="7"/>
         </w:numPr>
         <w:ind w:left="360" w:hanging="360"/>
         <w:jc w:val="left"/>
@@ -1391,21 +1137,55 @@
         </w:rPr>
         <w:t xml:space="preserve">Introduction</w:t>
       </w:r>
-      <w:r>
-        <w:rPr>
-          <w:rtl w:val="0"/>
-        </w:rPr>
-      </w:r>
     </w:p>
     <w:p>
       <w:pPr>
-        <w:ind w:left="0" w:firstLine="0"/>
         <w:rPr/>
       </w:pPr>
       <w:r>
         <w:rPr>
           <w:rtl w:val="0"/>
         </w:rPr>
+      </w:r>
+    </w:p>
+    <w:p>
+      <w:pPr>
+        <w:rPr>
+          <w:b w:val="1"/>
+        </w:rPr>
+      </w:pPr>
+      <w:r>
+        <w:rPr>
+          <w:b w:val="1"/>
+          <w:rtl w:val="0"/>
+        </w:rPr>
+        <w:t xml:space="preserve">A web application with an autonomous trading bot instance that will trade to generate profitable returns on stocks. The bot will be trained on the PSX data. The bot's decision will be based on the concepts of game theory, mathematical models, financial techniques, and especially artificial intelligence. The primary web app will allow the user to provide the bot's configuration, which includes, target return, risk appetite, and duration of the instance.</w:t>
+      </w:r>
+    </w:p>
+    <w:p>
+      <w:pPr>
+        <w:rPr>
+          <w:b w:val="1"/>
+        </w:rPr>
+      </w:pPr>
+      <w:r>
+        <w:rPr>
+          <w:rtl w:val="0"/>
+        </w:rPr>
+      </w:r>
+    </w:p>
+    <w:p>
+      <w:pPr>
+        <w:rPr>
+          <w:b w:val="1"/>
+        </w:rPr>
+      </w:pPr>
+      <w:r>
+        <w:rPr>
+          <w:b w:val="1"/>
+          <w:rtl w:val="0"/>
+        </w:rPr>
+        <w:t xml:space="preserve">With recent advancements in deep learning frameworks and access to faster gpus, training complex models that can predict on time series data has opened new avenues to explore stock market trading. We plan on using models that that have a memory component in them, such as LSTM (Long Short Term Memory) to make predictions and trades on the stock market.</w:t>
       </w:r>
     </w:p>
     <w:p>
@@ -1418,31 +1198,8 @@
       </w:pPr>
       <w:r>
         <w:rPr>
-          <w:rFonts w:ascii="Arial" w:cs="Arial" w:eastAsia="Arial" w:hAnsi="Arial"/>
-          <w:sz w:val="22"/>
-          <w:szCs w:val="22"/>
           <w:rtl w:val="0"/>
         </w:rPr>
-        <w:t xml:space="preserve">A web application with an autonomous trading bot instance running at the backend that can generate profitable returns with the least amount of human intervention using Mathematical models, concepts of Game Theory, Financial Techniques and Artificial Intelligence to predict the price pattern and automatically trade in order to gain first-mover advantage for sudden peaks in the price movement. Users will use the frontend to run </w:t>
-      </w:r>
-      <w:r>
-        <w:rPr>
-          <w:rFonts w:ascii="Arial" w:cs="Arial" w:eastAsia="Arial" w:hAnsi="Arial"/>
-          <w:sz w:val="22"/>
-          <w:szCs w:val="22"/>
-          <w:rtl w:val="0"/>
-        </w:rPr>
-        <w:t xml:space="preserve">bot</w:t>
-      </w:r>
-      <w:r>
-        <w:rPr>
-          <w:rFonts w:ascii="Arial" w:cs="Arial" w:eastAsia="Arial" w:hAnsi="Arial"/>
-          <w:sz w:val="22"/>
-          <w:szCs w:val="22"/>
-          <w:rtl w:val="0"/>
-        </w:rPr>
-        <w:t xml:space="preserve"> instances with required configuration and display the records of the trade.</w:t>
-        <w:br w:type="textWrapping"/>
       </w:r>
     </w:p>
     <w:p>
@@ -1512,24 +1269,7 @@
           <w:szCs w:val="22"/>
           <w:rtl w:val="0"/>
         </w:rPr>
-        <w:t xml:space="preserve">The project's tech stack would be Next JS for web application UI particularly frontend, Flask for backend server, and Postgresql for persistent storage. The application would follow three-tier architecture with a repository pattern for the persistent layer, models, and command layer for modifying the state.</w:t>
-        <w:br w:type="textWrapping"/>
-        <w:t xml:space="preserve"> </w:t>
-      </w:r>
-    </w:p>
-    <w:p>
-      <w:pPr>
-        <w:spacing w:line="276" w:lineRule="auto"/>
-        <w:rPr>
-          <w:rFonts w:ascii="Arial" w:cs="Arial" w:eastAsia="Arial" w:hAnsi="Arial"/>
-          <w:sz w:val="22"/>
-          <w:szCs w:val="22"/>
-        </w:rPr>
-      </w:pPr>
-      <w:r>
-        <w:rPr>
-          <w:rtl w:val="0"/>
-        </w:rPr>
+        <w:t xml:space="preserve">The project's tech stack would be Next JS for web application UI, mainly front end, Flask for backend server, and Postgresql for persistent storage. The application would follow three-tier architecture with a repository pattern for the persistent layer, models, and command layer for modifying the state.</w:t>
       </w:r>
     </w:p>
     <w:p>
@@ -1603,7 +1343,7 @@
         <w:pStyle w:val="Heading1"/>
         <w:numPr>
           <w:ilvl w:val="0"/>
-          <w:numId w:val="1"/>
+          <w:numId w:val="7"/>
         </w:numPr>
         <w:ind w:left="360" w:hanging="360"/>
         <w:jc w:val="left"/>
@@ -1785,7 +1525,8 @@
               <w:rPr>
                 <w:rtl w:val="0"/>
               </w:rPr>
-              <w:t xml:space="preserve">Investors will use the bot for investment purposes and can view a summary report of the performance of the bot for the time period</w:t>
+              <w:t xml:space="preserve">Investors will use the bot for investment purposes and can view a summary report of the performance of the bot for the a specific range of time period (monthly, quarterly, half-yearly, yearly, or other combinations of days or months)</w:t>
+              <w:br w:type="textWrapping"/>
             </w:r>
           </w:p>
         </w:tc>
@@ -1816,7 +1557,7 @@
         <w:pStyle w:val="Heading1"/>
         <w:numPr>
           <w:ilvl w:val="0"/>
-          <w:numId w:val="1"/>
+          <w:numId w:val="7"/>
         </w:numPr>
         <w:ind w:left="360" w:hanging="360"/>
         <w:jc w:val="left"/>
@@ -1839,11 +1580,6 @@
           <w:rtl w:val="0"/>
         </w:rPr>
         <w:t xml:space="preserve">Functional Requirements</w:t>
-      </w:r>
-      <w:r>
-        <w:rPr>
-          <w:rtl w:val="0"/>
-        </w:rPr>
       </w:r>
     </w:p>
     <w:p>
@@ -2033,7 +1769,7 @@
               <w:rPr>
                 <w:rtl w:val="0"/>
               </w:rPr>
-              <w:t xml:space="preserve">As an analyst, I want to be able to view my dashboard.</w:t>
+              <w:t xml:space="preserve">As an analyst, I want to be able to view recent highlights on my dashboard.</w:t>
             </w:r>
           </w:p>
         </w:tc>
@@ -2072,7 +1808,7 @@
               <w:rPr>
                 <w:rtl w:val="0"/>
               </w:rPr>
-              <w:t xml:space="preserve">As an analyst, I want to be able to configure the parameters (such as duration of execution, balance, maximum drawdown, target return, list of stocks) on which the bot will execute.</w:t>
+              <w:t xml:space="preserve">As an analyst, I want to be able to configure the parameters (such as balance, maximum drawdown, list of stocks) on which the bot will execute before it’s executed.</w:t>
             </w:r>
           </w:p>
         </w:tc>
@@ -2111,7 +1847,7 @@
               <w:rPr>
                 <w:rtl w:val="0"/>
               </w:rPr>
-              <w:t xml:space="preserve">As an analyst, I want to be able to initiate the execution of the bot.</w:t>
+              <w:t xml:space="preserve">As an analyst, I want to be able to set stopping parameters (target percentage return, target balance return, duration) of the bot.</w:t>
             </w:r>
           </w:p>
         </w:tc>
@@ -2150,7 +1886,7 @@
               <w:rPr>
                 <w:rtl w:val="0"/>
               </w:rPr>
-              <w:t xml:space="preserve">As an analyst, I want to be able to stop the execution of the bot.</w:t>
+              <w:t xml:space="preserve">As an analyst, I want to be able to initiate the execution of the bot.</w:t>
             </w:r>
           </w:p>
         </w:tc>
@@ -2189,7 +1925,7 @@
               <w:rPr>
                 <w:rtl w:val="0"/>
               </w:rPr>
-              <w:t xml:space="preserve">As an analyst, I want to be able to instantiate new instances of the bot based on different configurations.</w:t>
+              <w:t xml:space="preserve">As an analyst, I want to be able to forcefully stop the execution of the bot.</w:t>
             </w:r>
           </w:p>
         </w:tc>
@@ -2228,47 +1964,7 @@
               <w:rPr>
                 <w:rtl w:val="0"/>
               </w:rPr>
-              <w:t xml:space="preserve">As an analyst, I want to be able to register an investor who can then view their bot’s performance</w:t>
-            </w:r>
-          </w:p>
-        </w:tc>
-      </w:tr>
-      <w:tr>
-        <w:trPr>
-          <w:cantSplit w:val="0"/>
-          <w:trHeight w:val="262.96875" w:hRule="atLeast"/>
-          <w:tblHeader w:val="0"/>
-        </w:trPr>
-        <w:tc>
-          <w:tcPr>
-            <w:shd w:fill="auto" w:val="clear"/>
-          </w:tcPr>
-          <w:p>
-            <w:pPr>
-              <w:jc w:val="center"/>
-              <w:rPr/>
-            </w:pPr>
-            <w:r>
-              <w:rPr>
-                <w:rtl w:val="0"/>
-              </w:rPr>
-              <w:t xml:space="preserve">8</w:t>
-            </w:r>
-          </w:p>
-        </w:tc>
-        <w:tc>
-          <w:tcPr>
-            <w:shd w:fill="auto" w:val="clear"/>
-          </w:tcPr>
-          <w:p>
-            <w:pPr>
-              <w:rPr/>
-            </w:pPr>
-            <w:r>
-              <w:rPr>
-                <w:rtl w:val="0"/>
-              </w:rPr>
-              <w:t xml:space="preserve">As an analyst, I want to be able to assign one or more bots to an investor</w:t>
+              <w:t xml:space="preserve">As an analyst, I want to be able to instantiate new instances of the bot based on different configurations.</w:t>
             </w:r>
           </w:p>
         </w:tc>
@@ -2291,23 +1987,23 @@
               <w:rPr>
                 <w:rtl w:val="0"/>
               </w:rPr>
-              <w:t xml:space="preserve">9</w:t>
-            </w:r>
-          </w:p>
-        </w:tc>
-        <w:tc>
-          <w:tcPr>
-            <w:shd w:fill="auto" w:val="clear"/>
-          </w:tcPr>
-          <w:p>
-            <w:pPr>
-              <w:rPr/>
-            </w:pPr>
-            <w:r>
-              <w:rPr>
-                <w:rtl w:val="0"/>
-              </w:rPr>
-              <w:t xml:space="preserve">As an investor, I want to be able to login to my dashboard with the credentials provided by my analyst.</w:t>
+              <w:t xml:space="preserve">8</w:t>
+            </w:r>
+          </w:p>
+        </w:tc>
+        <w:tc>
+          <w:tcPr>
+            <w:shd w:fill="auto" w:val="clear"/>
+          </w:tcPr>
+          <w:p>
+            <w:pPr>
+              <w:rPr/>
+            </w:pPr>
+            <w:r>
+              <w:rPr>
+                <w:rtl w:val="0"/>
+              </w:rPr>
+              <w:t xml:space="preserve">As an analyst, I want to be able to register an investor who can then view their bot’s performance.</w:t>
             </w:r>
           </w:p>
         </w:tc>
@@ -2330,6 +2026,46 @@
               <w:rPr>
                 <w:rtl w:val="0"/>
               </w:rPr>
+              <w:t xml:space="preserve">9</w:t>
+            </w:r>
+          </w:p>
+        </w:tc>
+        <w:tc>
+          <w:tcPr>
+            <w:shd w:fill="auto" w:val="clear"/>
+          </w:tcPr>
+          <w:p>
+            <w:pPr>
+              <w:rPr/>
+            </w:pPr>
+            <w:r>
+              <w:rPr>
+                <w:rtl w:val="0"/>
+              </w:rPr>
+              <w:t xml:space="preserve">As an analyst, I want to get login credentials for an investor after registering them.</w:t>
+            </w:r>
+          </w:p>
+        </w:tc>
+      </w:tr>
+      <w:tr>
+        <w:trPr>
+          <w:cantSplit w:val="0"/>
+          <w:trHeight w:val="262" w:hRule="atLeast"/>
+          <w:tblHeader w:val="0"/>
+        </w:trPr>
+        <w:tc>
+          <w:tcPr>
+            <w:shd w:fill="auto" w:val="clear"/>
+          </w:tcPr>
+          <w:p>
+            <w:pPr>
+              <w:jc w:val="center"/>
+              <w:rPr/>
+            </w:pPr>
+            <w:r>
+              <w:rPr>
+                <w:rtl w:val="0"/>
+              </w:rPr>
               <w:t xml:space="preserve">10</w:t>
             </w:r>
           </w:p>
@@ -2346,7 +2082,397 @@
               <w:rPr>
                 <w:rtl w:val="0"/>
               </w:rPr>
-              <w:t xml:space="preserve">As an investor, I want to be able to see reports / statistics of my bot’s performance.</w:t>
+              <w:t xml:space="preserve">As an analyst, I want to be able to assign one or more bots to an investor.</w:t>
+            </w:r>
+          </w:p>
+        </w:tc>
+      </w:tr>
+      <w:tr>
+        <w:trPr>
+          <w:cantSplit w:val="0"/>
+          <w:tblHeader w:val="0"/>
+        </w:trPr>
+        <w:tc>
+          <w:tcPr>
+            <w:shd w:fill="auto" w:val="clear"/>
+          </w:tcPr>
+          <w:p>
+            <w:pPr>
+              <w:jc w:val="center"/>
+              <w:rPr/>
+            </w:pPr>
+            <w:r>
+              <w:rPr>
+                <w:rtl w:val="0"/>
+              </w:rPr>
+              <w:t xml:space="preserve">11</w:t>
+            </w:r>
+          </w:p>
+        </w:tc>
+        <w:tc>
+          <w:tcPr>
+            <w:shd w:fill="auto" w:val="clear"/>
+          </w:tcPr>
+          <w:p>
+            <w:pPr>
+              <w:rPr/>
+            </w:pPr>
+            <w:r>
+              <w:rPr>
+                <w:rtl w:val="0"/>
+              </w:rPr>
+              <w:t xml:space="preserve">As an analyst, I want to view the performance of all my bots that are currently executing.</w:t>
+            </w:r>
+          </w:p>
+        </w:tc>
+      </w:tr>
+      <w:tr>
+        <w:trPr>
+          <w:cantSplit w:val="0"/>
+          <w:tblHeader w:val="0"/>
+        </w:trPr>
+        <w:tc>
+          <w:tcPr>
+            <w:shd w:fill="auto" w:val="clear"/>
+          </w:tcPr>
+          <w:p>
+            <w:pPr>
+              <w:jc w:val="center"/>
+              <w:rPr/>
+            </w:pPr>
+            <w:r>
+              <w:rPr>
+                <w:rtl w:val="0"/>
+              </w:rPr>
+              <w:t xml:space="preserve">12</w:t>
+            </w:r>
+          </w:p>
+        </w:tc>
+        <w:tc>
+          <w:tcPr>
+            <w:shd w:fill="auto" w:val="clear"/>
+          </w:tcPr>
+          <w:p>
+            <w:pPr>
+              <w:rPr/>
+            </w:pPr>
+            <w:r>
+              <w:rPr>
+                <w:rtl w:val="0"/>
+              </w:rPr>
+              <w:t xml:space="preserve">As an analyst, I want to view the entire history of all my bots that I ran.</w:t>
+            </w:r>
+          </w:p>
+        </w:tc>
+      </w:tr>
+      <w:tr>
+        <w:trPr>
+          <w:cantSplit w:val="0"/>
+          <w:tblHeader w:val="0"/>
+        </w:trPr>
+        <w:tc>
+          <w:tcPr>
+            <w:shd w:fill="auto" w:val="clear"/>
+          </w:tcPr>
+          <w:p>
+            <w:pPr>
+              <w:jc w:val="center"/>
+              <w:rPr/>
+            </w:pPr>
+            <w:r>
+              <w:rPr>
+                <w:rtl w:val="0"/>
+              </w:rPr>
+              <w:t xml:space="preserve">13</w:t>
+            </w:r>
+          </w:p>
+        </w:tc>
+        <w:tc>
+          <w:tcPr>
+            <w:shd w:fill="auto" w:val="clear"/>
+          </w:tcPr>
+          <w:p>
+            <w:pPr>
+              <w:rPr/>
+            </w:pPr>
+            <w:r>
+              <w:rPr>
+                <w:rtl w:val="0"/>
+              </w:rPr>
+              <w:t xml:space="preserve">As an analyst, I want to pick any bot in history and view its entire performance.</w:t>
+            </w:r>
+          </w:p>
+        </w:tc>
+      </w:tr>
+      <w:tr>
+        <w:trPr>
+          <w:cantSplit w:val="0"/>
+          <w:tblHeader w:val="0"/>
+        </w:trPr>
+        <w:tc>
+          <w:tcPr>
+            <w:shd w:fill="auto" w:val="clear"/>
+          </w:tcPr>
+          <w:p>
+            <w:pPr>
+              <w:jc w:val="center"/>
+              <w:rPr/>
+            </w:pPr>
+            <w:r>
+              <w:rPr>
+                <w:rtl w:val="0"/>
+              </w:rPr>
+              <w:t xml:space="preserve">14</w:t>
+            </w:r>
+          </w:p>
+        </w:tc>
+        <w:tc>
+          <w:tcPr>
+            <w:shd w:fill="auto" w:val="clear"/>
+          </w:tcPr>
+          <w:p>
+            <w:pPr>
+              <w:rPr/>
+            </w:pPr>
+            <w:r>
+              <w:rPr>
+                <w:rtl w:val="0"/>
+              </w:rPr>
+              <w:t xml:space="preserve">As an analyst, I want to view multiple graphs of a bot such as balance over time, number of trades over time.</w:t>
+            </w:r>
+          </w:p>
+        </w:tc>
+      </w:tr>
+      <w:tr>
+        <w:trPr>
+          <w:cantSplit w:val="0"/>
+          <w:tblHeader w:val="0"/>
+        </w:trPr>
+        <w:tc>
+          <w:tcPr>
+            <w:shd w:fill="auto" w:val="clear"/>
+          </w:tcPr>
+          <w:p>
+            <w:pPr>
+              <w:jc w:val="center"/>
+              <w:rPr/>
+            </w:pPr>
+            <w:r>
+              <w:rPr>
+                <w:rtl w:val="0"/>
+              </w:rPr>
+              <w:t xml:space="preserve">15</w:t>
+            </w:r>
+          </w:p>
+        </w:tc>
+        <w:tc>
+          <w:tcPr>
+            <w:shd w:fill="auto" w:val="clear"/>
+          </w:tcPr>
+          <w:p>
+            <w:pPr>
+              <w:rPr/>
+            </w:pPr>
+            <w:r>
+              <w:rPr>
+                <w:rtl w:val="0"/>
+              </w:rPr>
+              <w:t xml:space="preserve">As an analyst, I want to choose which ML models to use for a bot.</w:t>
+            </w:r>
+          </w:p>
+        </w:tc>
+      </w:tr>
+      <w:tr>
+        <w:trPr>
+          <w:cantSplit w:val="0"/>
+          <w:tblHeader w:val="0"/>
+        </w:trPr>
+        <w:tc>
+          <w:tcPr>
+            <w:shd w:fill="auto" w:val="clear"/>
+          </w:tcPr>
+          <w:p>
+            <w:pPr>
+              <w:jc w:val="center"/>
+              <w:rPr/>
+            </w:pPr>
+            <w:r>
+              <w:rPr>
+                <w:rtl w:val="0"/>
+              </w:rPr>
+              <w:t xml:space="preserve">16</w:t>
+            </w:r>
+          </w:p>
+        </w:tc>
+        <w:tc>
+          <w:tcPr>
+            <w:shd w:fill="auto" w:val="clear"/>
+          </w:tcPr>
+          <w:p>
+            <w:pPr>
+              <w:rPr/>
+            </w:pPr>
+            <w:r>
+              <w:rPr>
+                <w:rtl w:val="0"/>
+              </w:rPr>
+              <w:t xml:space="preserve">As an analyst, I want to choose a list of indicators to use for a bot.</w:t>
+            </w:r>
+          </w:p>
+        </w:tc>
+      </w:tr>
+      <w:tr>
+        <w:trPr>
+          <w:cantSplit w:val="0"/>
+          <w:tblHeader w:val="0"/>
+        </w:trPr>
+        <w:tc>
+          <w:tcPr>
+            <w:shd w:fill="auto" w:val="clear"/>
+          </w:tcPr>
+          <w:p>
+            <w:pPr>
+              <w:jc w:val="center"/>
+              <w:rPr/>
+            </w:pPr>
+            <w:r>
+              <w:rPr>
+                <w:rtl w:val="0"/>
+              </w:rPr>
+              <w:t xml:space="preserve">17</w:t>
+            </w:r>
+          </w:p>
+        </w:tc>
+        <w:tc>
+          <w:tcPr>
+            <w:shd w:fill="auto" w:val="clear"/>
+          </w:tcPr>
+          <w:p>
+            <w:pPr>
+              <w:rPr/>
+            </w:pPr>
+            <w:r>
+              <w:rPr>
+                <w:rtl w:val="0"/>
+              </w:rPr>
+              <w:t xml:space="preserve">As an analyst, I want to configure the parameters of my chosen indicators for the bot.</w:t>
+            </w:r>
+          </w:p>
+        </w:tc>
+      </w:tr>
+      <w:tr>
+        <w:trPr>
+          <w:cantSplit w:val="0"/>
+          <w:tblHeader w:val="0"/>
+        </w:trPr>
+        <w:tc>
+          <w:tcPr>
+            <w:shd w:fill="auto" w:val="clear"/>
+          </w:tcPr>
+          <w:p>
+            <w:pPr>
+              <w:jc w:val="center"/>
+              <w:rPr/>
+            </w:pPr>
+            <w:r>
+              <w:rPr>
+                <w:rtl w:val="0"/>
+              </w:rPr>
+              <w:t xml:space="preserve">18</w:t>
+            </w:r>
+          </w:p>
+        </w:tc>
+        <w:tc>
+          <w:tcPr>
+            <w:shd w:fill="auto" w:val="clear"/>
+          </w:tcPr>
+          <w:p>
+            <w:pPr>
+              <w:rPr/>
+            </w:pPr>
+            <w:r>
+              <w:rPr>
+                <w:rtl w:val="0"/>
+              </w:rPr>
+              <w:t xml:space="preserve">As an investor, I want to be able to login to my dashboard with the credentials provided by my analyst.</w:t>
+            </w:r>
+          </w:p>
+        </w:tc>
+      </w:tr>
+      <w:tr>
+        <w:trPr>
+          <w:cantSplit w:val="0"/>
+          <w:tblHeader w:val="0"/>
+        </w:trPr>
+        <w:tc>
+          <w:tcPr>
+            <w:shd w:fill="auto" w:val="clear"/>
+          </w:tcPr>
+          <w:p>
+            <w:pPr>
+              <w:jc w:val="center"/>
+              <w:rPr/>
+            </w:pPr>
+            <w:r>
+              <w:rPr>
+                <w:rtl w:val="0"/>
+              </w:rPr>
+              <w:t xml:space="preserve">19</w:t>
+            </w:r>
+          </w:p>
+        </w:tc>
+        <w:tc>
+          <w:tcPr>
+            <w:shd w:fill="auto" w:val="clear"/>
+          </w:tcPr>
+          <w:p>
+            <w:pPr>
+              <w:rPr/>
+            </w:pPr>
+            <w:r>
+              <w:rPr>
+                <w:rtl w:val="0"/>
+              </w:rPr>
+              <w:t xml:space="preserve">As an investor, I want to be able to see various graphs for my portfolio invested.</w:t>
+            </w:r>
+          </w:p>
+        </w:tc>
+      </w:tr>
+      <w:tr>
+        <w:trPr>
+          <w:cantSplit w:val="0"/>
+          <w:tblHeader w:val="0"/>
+        </w:trPr>
+        <w:tc>
+          <w:tcPr>
+            <w:shd w:fill="auto" w:val="clear"/>
+          </w:tcPr>
+          <w:p>
+            <w:pPr>
+              <w:jc w:val="center"/>
+              <w:rPr/>
+            </w:pPr>
+            <w:r>
+              <w:rPr>
+                <w:rtl w:val="0"/>
+              </w:rPr>
+              <w:t xml:space="preserve">20</w:t>
+            </w:r>
+          </w:p>
+        </w:tc>
+        <w:tc>
+          <w:tcPr>
+            <w:shd w:fill="auto" w:val="clear"/>
+          </w:tcPr>
+          <w:p>
+            <w:pPr>
+              <w:rPr/>
+            </w:pPr>
+            <w:r>
+              <w:rPr>
+                <w:rtl w:val="0"/>
+              </w:rPr>
+              <w:t xml:space="preserve">As an investor, I want to be able to see statistics of my bot’s performance.</w:t>
             </w:r>
           </w:p>
         </w:tc>
@@ -2355,19 +2481,7 @@
     <w:p>
       <w:pPr>
         <w:rPr>
-          <w:color w:val="008000"/>
-        </w:rPr>
-      </w:pPr>
-      <w:r>
-        <w:rPr>
-          <w:rtl w:val="0"/>
-        </w:rPr>
-      </w:r>
-    </w:p>
-    <w:p>
-      <w:pPr>
-        <w:rPr>
-          <w:color w:val="008000"/>
+          <w:color w:val="ff0000"/>
         </w:rPr>
       </w:pPr>
       <w:r>
@@ -2413,7 +2527,7 @@
         <w:pStyle w:val="Heading1"/>
         <w:numPr>
           <w:ilvl w:val="0"/>
-          <w:numId w:val="1"/>
+          <w:numId w:val="7"/>
         </w:numPr>
         <w:ind w:left="360" w:hanging="360"/>
         <w:jc w:val="left"/>
@@ -2558,11 +2672,6 @@
               </w:rPr>
               <w:t xml:space="preserve">The system should complete execution of any request within 1 minute.</w:t>
             </w:r>
-            <w:r>
-              <w:rPr>
-                <w:rtl w:val="0"/>
-              </w:rPr>
-            </w:r>
           </w:p>
         </w:tc>
       </w:tr>
@@ -2600,7 +2709,7 @@
               <w:rPr>
                 <w:rtl w:val="0"/>
               </w:rPr>
-              <w:t xml:space="preserve">The system should completely and accurately respond to requests at least 90% of the time it is invoked.</w:t>
+              <w:t xml:space="preserve">The system should entirely and accurately respond to requests at least 90% of the time it is invoked.</w:t>
             </w:r>
           </w:p>
         </w:tc>
@@ -2683,19 +2792,262 @@
           </w:p>
         </w:tc>
       </w:tr>
+      <w:tr>
+        <w:trPr>
+          <w:cantSplit w:val="0"/>
+          <w:tblHeader w:val="0"/>
+        </w:trPr>
+        <w:tc>
+          <w:tcPr>
+            <w:shd w:fill="auto" w:val="clear"/>
+          </w:tcPr>
+          <w:p>
+            <w:pPr>
+              <w:jc w:val="center"/>
+              <w:rPr/>
+            </w:pPr>
+            <w:r>
+              <w:rPr>
+                <w:rtl w:val="0"/>
+              </w:rPr>
+              <w:t xml:space="preserve">5</w:t>
+            </w:r>
+          </w:p>
+        </w:tc>
+        <w:tc>
+          <w:tcPr>
+            <w:shd w:fill="auto" w:val="clear"/>
+          </w:tcPr>
+          <w:p>
+            <w:pPr>
+              <w:rPr/>
+            </w:pPr>
+            <w:r>
+              <w:rPr>
+                <w:rtl w:val="0"/>
+              </w:rPr>
+              <w:t xml:space="preserve">The bot should ping the trade instance every 1 minute to get the decision</w:t>
+            </w:r>
+          </w:p>
+        </w:tc>
+      </w:tr>
+      <w:tr>
+        <w:trPr>
+          <w:cantSplit w:val="0"/>
+          <w:tblHeader w:val="0"/>
+        </w:trPr>
+        <w:tc>
+          <w:tcPr>
+            <w:shd w:fill="auto" w:val="clear"/>
+          </w:tcPr>
+          <w:p>
+            <w:pPr>
+              <w:jc w:val="center"/>
+              <w:rPr/>
+            </w:pPr>
+            <w:r>
+              <w:rPr>
+                <w:rtl w:val="0"/>
+              </w:rPr>
+              <w:t xml:space="preserve">6</w:t>
+            </w:r>
+          </w:p>
+        </w:tc>
+        <w:tc>
+          <w:tcPr>
+            <w:shd w:fill="auto" w:val="clear"/>
+          </w:tcPr>
+          <w:p>
+            <w:pPr>
+              <w:rPr/>
+            </w:pPr>
+            <w:r>
+              <w:rPr>
+                <w:rtl w:val="0"/>
+              </w:rPr>
+              <w:t xml:space="preserve">The personal data of the investors and analysts will be stored in encrypted form</w:t>
+            </w:r>
+          </w:p>
+        </w:tc>
+      </w:tr>
+      <w:tr>
+        <w:trPr>
+          <w:cantSplit w:val="0"/>
+          <w:tblHeader w:val="0"/>
+        </w:trPr>
+        <w:tc>
+          <w:tcPr>
+            <w:shd w:fill="auto" w:val="clear"/>
+          </w:tcPr>
+          <w:p>
+            <w:pPr>
+              <w:jc w:val="center"/>
+              <w:rPr/>
+            </w:pPr>
+            <w:r>
+              <w:rPr>
+                <w:rtl w:val="0"/>
+              </w:rPr>
+              <w:t xml:space="preserve">7</w:t>
+            </w:r>
+          </w:p>
+        </w:tc>
+        <w:tc>
+          <w:tcPr>
+            <w:shd w:fill="auto" w:val="clear"/>
+          </w:tcPr>
+          <w:p>
+            <w:pPr>
+              <w:rPr/>
+            </w:pPr>
+            <w:r>
+              <w:rPr>
+                <w:rtl w:val="0"/>
+              </w:rPr>
+              <w:t xml:space="preserve">The trade profits, invested amounts, buying price, and selling will be in encrypted form as they are sensitive</w:t>
+            </w:r>
+          </w:p>
+        </w:tc>
+      </w:tr>
+      <w:tr>
+        <w:trPr>
+          <w:cantSplit w:val="0"/>
+          <w:tblHeader w:val="0"/>
+        </w:trPr>
+        <w:tc>
+          <w:tcPr>
+            <w:shd w:fill="auto" w:val="clear"/>
+          </w:tcPr>
+          <w:p>
+            <w:pPr>
+              <w:jc w:val="center"/>
+              <w:rPr/>
+            </w:pPr>
+            <w:r>
+              <w:rPr>
+                <w:rtl w:val="0"/>
+              </w:rPr>
+              <w:t xml:space="preserve">8</w:t>
+            </w:r>
+          </w:p>
+        </w:tc>
+        <w:tc>
+          <w:tcPr>
+            <w:shd w:fill="auto" w:val="clear"/>
+          </w:tcPr>
+          <w:p>
+            <w:pPr>
+              <w:rPr/>
+            </w:pPr>
+            <w:r>
+              <w:rPr>
+                <w:rtl w:val="0"/>
+              </w:rPr>
+              <w:t xml:space="preserve">Passwords should be salted and hashed before storage.</w:t>
+            </w:r>
+          </w:p>
+        </w:tc>
+      </w:tr>
+      <w:tr>
+        <w:trPr>
+          <w:cantSplit w:val="0"/>
+          <w:tblHeader w:val="0"/>
+        </w:trPr>
+        <w:tc>
+          <w:tcPr>
+            <w:shd w:fill="auto" w:val="clear"/>
+          </w:tcPr>
+          <w:p>
+            <w:pPr>
+              <w:jc w:val="center"/>
+              <w:rPr/>
+            </w:pPr>
+            <w:r>
+              <w:rPr>
+                <w:rtl w:val="0"/>
+              </w:rPr>
+              <w:t xml:space="preserve">9</w:t>
+            </w:r>
+          </w:p>
+        </w:tc>
+        <w:tc>
+          <w:tcPr>
+            <w:shd w:fill="auto" w:val="clear"/>
+          </w:tcPr>
+          <w:p>
+            <w:pPr>
+              <w:rPr/>
+            </w:pPr>
+            <w:r>
+              <w:rPr>
+                <w:rtl w:val="0"/>
+              </w:rPr>
+              <w:t xml:space="preserve">Multiple running bots will still ensure the individual performance of decision-making and request handling is catered within 60 seconds. </w:t>
+            </w:r>
+          </w:p>
+        </w:tc>
+      </w:tr>
+      <w:tr>
+        <w:trPr>
+          <w:cantSplit w:val="0"/>
+          <w:tblHeader w:val="0"/>
+        </w:trPr>
+        <w:tc>
+          <w:tcPr>
+            <w:shd w:fill="auto" w:val="clear"/>
+          </w:tcPr>
+          <w:p>
+            <w:pPr>
+              <w:jc w:val="center"/>
+              <w:rPr/>
+            </w:pPr>
+            <w:r>
+              <w:rPr>
+                <w:rtl w:val="0"/>
+              </w:rPr>
+              <w:t xml:space="preserve">10</w:t>
+            </w:r>
+          </w:p>
+        </w:tc>
+        <w:tc>
+          <w:tcPr>
+            <w:shd w:fill="auto" w:val="clear"/>
+          </w:tcPr>
+          <w:p>
+            <w:pPr>
+              <w:rPr/>
+            </w:pPr>
+            <w:r>
+              <w:rPr>
+                <w:rtl w:val="0"/>
+              </w:rPr>
+              <w:t xml:space="preserve">There must be at least 5 unique stock’s pairs where the bots can trade</w:t>
+            </w:r>
+          </w:p>
+        </w:tc>
+      </w:tr>
     </w:tbl>
     <w:p>
       <w:pPr>
         <w:pStyle w:val="Heading1"/>
-        <w:ind w:left="0" w:firstLine="0"/>
         <w:jc w:val="left"/>
+        <w:rPr>
+          <w:b w:val="0"/>
+        </w:rPr>
+      </w:pPr>
+      <w:r>
+        <w:br w:type="page"/>
+      </w:r>
+      <w:r>
+        <w:rPr>
+          <w:rtl w:val="0"/>
+        </w:rPr>
+      </w:r>
+    </w:p>
+    <w:p>
+      <w:pPr>
         <w:rPr/>
       </w:pPr>
-      <w:bookmarkStart w:colFirst="0" w:colLast="0" w:name="_heading=h.tyjcwt" w:id="5"/>
-      <w:bookmarkEnd w:id="5"/>
-      <w:r>
-        <w:br w:type="page"/>
-      </w:r>
       <w:r>
         <w:rPr>
           <w:rtl w:val="0"/>
@@ -2707,19 +3059,18 @@
         <w:pStyle w:val="Heading1"/>
         <w:numPr>
           <w:ilvl w:val="0"/>
-          <w:numId w:val="1"/>
+          <w:numId w:val="7"/>
         </w:numPr>
-        <w:ind w:left="360"/>
+        <w:ind w:left="360" w:hanging="360"/>
         <w:jc w:val="left"/>
         <w:rPr>
           <w:rFonts w:ascii="Calibri" w:cs="Calibri" w:eastAsia="Calibri" w:hAnsi="Calibri"/>
           <w:sz w:val="32"/>
           <w:szCs w:val="32"/>
-          <w:u w:val="none"/>
-        </w:rPr>
-      </w:pPr>
-      <w:bookmarkStart w:colFirst="0" w:colLast="0" w:name="_heading=h.cigr7eioewv9" w:id="6"/>
-      <w:bookmarkEnd w:id="6"/>
+        </w:rPr>
+      </w:pPr>
+      <w:bookmarkStart w:colFirst="0" w:colLast="0" w:name="_heading=h.cigr7eioewv9" w:id="5"/>
+      <w:bookmarkEnd w:id="5"/>
       <w:r>
         <w:rPr>
           <w:rFonts w:ascii="Calibri" w:cs="Calibri" w:eastAsia="Calibri" w:hAnsi="Calibri"/>
@@ -2903,12 +3254,10 @@
               <w:widowControl w:val="0"/>
               <w:numPr>
                 <w:ilvl w:val="0"/>
-                <w:numId w:val="2"/>
+                <w:numId w:val="8"/>
               </w:numPr>
               <w:ind w:left="720" w:hanging="360"/>
-              <w:rPr>
-                <w:u w:val="none"/>
-              </w:rPr>
+              <w:rPr/>
             </w:pPr>
             <w:r>
               <w:rPr>
@@ -2922,30 +3271,16 @@
               <w:widowControl w:val="0"/>
               <w:numPr>
                 <w:ilvl w:val="0"/>
-                <w:numId w:val="2"/>
+                <w:numId w:val="8"/>
               </w:numPr>
               <w:ind w:left="720" w:hanging="360"/>
-              <w:rPr>
-                <w:u w:val="none"/>
-              </w:rPr>
-            </w:pPr>
-            <w:r>
-              <w:rPr>
-                <w:rtl w:val="0"/>
-              </w:rPr>
-              <w:t xml:space="preserve">Access of API with missing access controls for Post, Put, and Delete result in loss of data for reporting and misconfiguration of the bot as unauthorized users can manipulate the saved configuration of the </w:t>
-            </w:r>
-            <w:r>
-              <w:rPr>
-                <w:rtl w:val="0"/>
-              </w:rPr>
-              <w:t xml:space="preserve">bot</w:t>
-            </w:r>
-            <w:r>
-              <w:rPr>
-                <w:rtl w:val="0"/>
-              </w:rPr>
-              <w:t xml:space="preserve"> in the application.</w:t>
+              <w:rPr/>
+            </w:pPr>
+            <w:r>
+              <w:rPr>
+                <w:rtl w:val="0"/>
+              </w:rPr>
+              <w:t xml:space="preserve">Access of API with missing access controls for Post, Put, and Delete result in loss of data for reporting and misconfiguration of the bot as unauthorized users can manipulate the saved configuration of the bot in the application.</w:t>
             </w:r>
           </w:p>
         </w:tc>
@@ -2956,12 +3291,10 @@
               <w:widowControl w:val="0"/>
               <w:numPr>
                 <w:ilvl w:val="0"/>
-                <w:numId w:val="4"/>
+                <w:numId w:val="1"/>
               </w:numPr>
               <w:ind w:left="720" w:hanging="360"/>
-              <w:rPr>
-                <w:u w:val="none"/>
-              </w:rPr>
+              <w:rPr/>
             </w:pPr>
             <w:r>
               <w:rPr>
@@ -2975,12 +3308,10 @@
               <w:widowControl w:val="0"/>
               <w:numPr>
                 <w:ilvl w:val="0"/>
-                <w:numId w:val="4"/>
+                <w:numId w:val="1"/>
               </w:numPr>
               <w:ind w:left="720" w:hanging="360"/>
-              <w:rPr>
-                <w:u w:val="none"/>
-              </w:rPr>
+              <w:rPr/>
             </w:pPr>
             <w:r>
               <w:rPr>
@@ -2994,12 +3325,10 @@
               <w:widowControl w:val="0"/>
               <w:numPr>
                 <w:ilvl w:val="0"/>
-                <w:numId w:val="4"/>
+                <w:numId w:val="1"/>
               </w:numPr>
               <w:ind w:left="720" w:hanging="360"/>
-              <w:rPr>
-                <w:u w:val="none"/>
-              </w:rPr>
+              <w:rPr/>
             </w:pPr>
             <w:r>
               <w:rPr>
@@ -3054,12 +3383,10 @@
             <w:pPr>
               <w:numPr>
                 <w:ilvl w:val="0"/>
-                <w:numId w:val="5"/>
+                <w:numId w:val="2"/>
               </w:numPr>
               <w:ind w:left="720" w:hanging="360"/>
-              <w:rPr>
-                <w:u w:val="none"/>
-              </w:rPr>
+              <w:rPr/>
             </w:pPr>
             <w:r>
               <w:rPr>
@@ -3072,12 +3399,10 @@
             <w:pPr>
               <w:numPr>
                 <w:ilvl w:val="0"/>
-                <w:numId w:val="5"/>
+                <w:numId w:val="2"/>
               </w:numPr>
               <w:ind w:left="720" w:hanging="360"/>
-              <w:rPr>
-                <w:u w:val="none"/>
-              </w:rPr>
+              <w:rPr/>
             </w:pPr>
             <w:r>
               <w:rPr>
@@ -3093,12 +3418,10 @@
             <w:pPr>
               <w:numPr>
                 <w:ilvl w:val="0"/>
-                <w:numId w:val="3"/>
+                <w:numId w:val="9"/>
               </w:numPr>
               <w:ind w:left="720" w:hanging="360"/>
-              <w:rPr>
-                <w:u w:val="none"/>
-              </w:rPr>
+              <w:rPr/>
             </w:pPr>
             <w:r>
               <w:rPr>
@@ -3111,12 +3434,10 @@
             <w:pPr>
               <w:numPr>
                 <w:ilvl w:val="0"/>
-                <w:numId w:val="3"/>
+                <w:numId w:val="9"/>
               </w:numPr>
               <w:ind w:left="720" w:hanging="360"/>
-              <w:rPr>
-                <w:u w:val="none"/>
-              </w:rPr>
+              <w:rPr/>
             </w:pPr>
             <w:r>
               <w:rPr>
@@ -3171,12 +3492,10 @@
             <w:pPr>
               <w:numPr>
                 <w:ilvl w:val="0"/>
-                <w:numId w:val="9"/>
+                <w:numId w:val="6"/>
               </w:numPr>
               <w:ind w:left="720" w:hanging="360"/>
-              <w:rPr>
-                <w:u w:val="none"/>
-              </w:rPr>
+              <w:rPr/>
             </w:pPr>
             <w:r>
               <w:rPr>
@@ -3189,12 +3508,10 @@
             <w:pPr>
               <w:numPr>
                 <w:ilvl w:val="0"/>
-                <w:numId w:val="9"/>
+                <w:numId w:val="6"/>
               </w:numPr>
               <w:ind w:left="720" w:hanging="360"/>
-              <w:rPr>
-                <w:u w:val="none"/>
-              </w:rPr>
+              <w:rPr/>
             </w:pPr>
             <w:r>
               <w:rPr>
@@ -3210,12 +3527,10 @@
             <w:pPr>
               <w:numPr>
                 <w:ilvl w:val="0"/>
-                <w:numId w:val="7"/>
+                <w:numId w:val="4"/>
               </w:numPr>
               <w:ind w:left="720" w:hanging="360"/>
-              <w:rPr>
-                <w:u w:val="none"/>
-              </w:rPr>
+              <w:rPr/>
             </w:pPr>
             <w:r>
               <w:rPr>
@@ -3228,12 +3543,10 @@
             <w:pPr>
               <w:numPr>
                 <w:ilvl w:val="0"/>
-                <w:numId w:val="7"/>
+                <w:numId w:val="4"/>
               </w:numPr>
               <w:ind w:left="720" w:hanging="360"/>
-              <w:rPr>
-                <w:u w:val="none"/>
-              </w:rPr>
+              <w:rPr/>
             </w:pPr>
             <w:r>
               <w:rPr>
@@ -3428,12 +3741,10 @@
               <w:widowControl w:val="0"/>
               <w:numPr>
                 <w:ilvl w:val="0"/>
-                <w:numId w:val="8"/>
+                <w:numId w:val="5"/>
               </w:numPr>
               <w:ind w:left="720" w:hanging="360"/>
-              <w:rPr>
-                <w:u w:val="none"/>
-              </w:rPr>
+              <w:rPr/>
             </w:pPr>
             <w:r>
               <w:rPr>
@@ -3447,12 +3758,10 @@
               <w:widowControl w:val="0"/>
               <w:numPr>
                 <w:ilvl w:val="0"/>
-                <w:numId w:val="8"/>
+                <w:numId w:val="5"/>
               </w:numPr>
               <w:ind w:left="720" w:hanging="360"/>
-              <w:rPr>
-                <w:u w:val="none"/>
-              </w:rPr>
+              <w:rPr/>
             </w:pPr>
             <w:r>
               <w:rPr>
@@ -3466,12 +3775,10 @@
               <w:widowControl w:val="0"/>
               <w:numPr>
                 <w:ilvl w:val="0"/>
-                <w:numId w:val="8"/>
+                <w:numId w:val="5"/>
               </w:numPr>
               <w:ind w:left="720" w:hanging="360"/>
-              <w:rPr>
-                <w:u w:val="none"/>
-              </w:rPr>
+              <w:rPr/>
             </w:pPr>
             <w:r>
               <w:rPr>
@@ -3485,12 +3792,10 @@
               <w:widowControl w:val="0"/>
               <w:numPr>
                 <w:ilvl w:val="0"/>
-                <w:numId w:val="8"/>
+                <w:numId w:val="5"/>
               </w:numPr>
               <w:ind w:left="720" w:hanging="360"/>
-              <w:rPr>
-                <w:u w:val="none"/>
-              </w:rPr>
+              <w:rPr/>
             </w:pPr>
             <w:r>
               <w:rPr>
@@ -3555,12 +3860,10 @@
             <w:pPr>
               <w:numPr>
                 <w:ilvl w:val="0"/>
-                <w:numId w:val="6"/>
+                <w:numId w:val="3"/>
               </w:numPr>
               <w:ind w:left="720" w:hanging="360"/>
-              <w:rPr>
-                <w:u w:val="none"/>
-              </w:rPr>
+              <w:rPr/>
             </w:pPr>
             <w:r>
               <w:rPr>
@@ -3573,12 +3876,10 @@
             <w:pPr>
               <w:numPr>
                 <w:ilvl w:val="0"/>
-                <w:numId w:val="6"/>
+                <w:numId w:val="3"/>
               </w:numPr>
               <w:ind w:left="720" w:hanging="360"/>
-              <w:rPr>
-                <w:u w:val="none"/>
-              </w:rPr>
+              <w:rPr/>
             </w:pPr>
             <w:r>
               <w:rPr>
@@ -3593,7 +3894,6 @@
     <w:p>
       <w:pPr>
         <w:pStyle w:val="Heading1"/>
-        <w:ind w:left="0" w:firstLine="0"/>
         <w:jc w:val="left"/>
         <w:rPr>
           <w:rFonts w:ascii="Calibri" w:cs="Calibri" w:eastAsia="Calibri" w:hAnsi="Calibri"/>
@@ -3601,8 +3901,8 @@
           <w:szCs w:val="32"/>
         </w:rPr>
       </w:pPr>
-      <w:bookmarkStart w:colFirst="0" w:colLast="0" w:name="_heading=h.3dy6vkm" w:id="7"/>
-      <w:bookmarkEnd w:id="7"/>
+      <w:bookmarkStart w:colFirst="0" w:colLast="0" w:name="_heading=h.3dy6vkm" w:id="6"/>
+      <w:bookmarkEnd w:id="6"/>
       <w:r>
         <w:br w:type="page"/>
       </w:r>
@@ -3617,7 +3917,7 @@
         <w:pStyle w:val="Heading1"/>
         <w:numPr>
           <w:ilvl w:val="0"/>
-          <w:numId w:val="1"/>
+          <w:numId w:val="7"/>
         </w:numPr>
         <w:ind w:left="360" w:hanging="360"/>
         <w:jc w:val="left"/>
@@ -3627,8 +3927,8 @@
           <w:szCs w:val="32"/>
         </w:rPr>
       </w:pPr>
-      <w:bookmarkStart w:colFirst="0" w:colLast="0" w:name="_heading=h.mmxksxs1gy9p" w:id="8"/>
-      <w:bookmarkEnd w:id="8"/>
+      <w:bookmarkStart w:colFirst="0" w:colLast="0" w:name="_heading=h.mmxksxs1gy9p" w:id="7"/>
+      <w:bookmarkEnd w:id="7"/>
       <w:r>
         <w:rPr>
           <w:rFonts w:ascii="Calibri" w:cs="Calibri" w:eastAsia="Calibri" w:hAnsi="Calibri"/>
@@ -3909,7 +4209,7 @@
         <w:pStyle w:val="Heading1"/>
         <w:numPr>
           <w:ilvl w:val="0"/>
-          <w:numId w:val="1"/>
+          <w:numId w:val="7"/>
         </w:numPr>
         <w:ind w:left="360" w:hanging="360"/>
         <w:jc w:val="left"/>
@@ -3919,8 +4219,8 @@
           <w:szCs w:val="32"/>
         </w:rPr>
       </w:pPr>
-      <w:bookmarkStart w:colFirst="0" w:colLast="0" w:name="_heading=h.1t3h5sf" w:id="9"/>
-      <w:bookmarkEnd w:id="9"/>
+      <w:bookmarkStart w:colFirst="0" w:colLast="0" w:name="_heading=h.1t3h5sf" w:id="8"/>
+      <w:bookmarkEnd w:id="8"/>
       <w:r>
         <w:rPr>
           <w:rFonts w:ascii="Calibri" w:cs="Calibri" w:eastAsia="Calibri" w:hAnsi="Calibri"/>
@@ -3929,11 +4229,6 @@
           <w:rtl w:val="0"/>
         </w:rPr>
         <w:t xml:space="preserve">Review checklist</w:t>
-      </w:r>
-      <w:r>
-        <w:rPr>
-          <w:rtl w:val="0"/>
-        </w:rPr>
       </w:r>
     </w:p>
     <w:p>
@@ -4232,10 +4527,6 @@
 <w:ftr xmlns:mc="http://schemas.openxmlformats.org/markup-compatibility/2006" xmlns:o="urn:schemas-microsoft-com:office:office" xmlns:r="http://schemas.openxmlformats.org/officeDocument/2006/relationships" xmlns:m="http://schemas.openxmlformats.org/officeDocument/2006/math" xmlns:v="urn:schemas-microsoft-com:vml" xmlns:wp="http://schemas.openxmlformats.org/drawingml/2006/wordprocessingDrawing" xmlns:w10="urn:schemas-microsoft-com:office:word" xmlns:w="http://schemas.openxmlformats.org/wordprocessingml/2006/main" xmlns:wne="http://schemas.microsoft.com/office/word/2006/wordml" xmlns:sl="http://schemas.openxmlformats.org/schemaLibrary/2006/main" xmlns:a="http://schemas.openxmlformats.org/drawingml/2006/main" xmlns:pic="http://schemas.openxmlformats.org/drawingml/2006/picture" xmlns:c="http://schemas.openxmlformats.org/drawingml/2006/chart" xmlns:lc="http://schemas.openxmlformats.org/drawingml/2006/lockedCanvas" xmlns:dgm="http://schemas.openxmlformats.org/drawingml/2006/diagram" xmlns:wps="http://schemas.microsoft.com/office/word/2010/wordprocessingShape" xmlns:wpg="http://schemas.microsoft.com/office/word/2010/wordprocessingGroup" xmlns:w14="http://schemas.microsoft.com/office/word/2010/wordml" xmlns:w15="http://schemas.microsoft.com/office/word/2012/wordml">
   <w:p>
     <w:pPr>
-      <w:keepNext w:val="0"/>
-      <w:keepLines w:val="0"/>
-      <w:pageBreakBefore w:val="0"/>
-      <w:widowControl w:val="1"/>
       <w:pBdr>
         <w:top w:space="0" w:sz="0" w:val="nil"/>
         <w:left w:space="0" w:sz="0" w:val="nil"/>
@@ -4243,41 +4534,18 @@
         <w:right w:space="0" w:sz="0" w:val="nil"/>
         <w:between w:space="0" w:sz="0" w:val="nil"/>
       </w:pBdr>
-      <w:shd w:fill="auto" w:val="clear"/>
       <w:tabs>
         <w:tab w:val="center" w:pos="4680"/>
         <w:tab w:val="right" w:pos="9360"/>
       </w:tabs>
-      <w:spacing w:after="0" w:before="0" w:line="240" w:lineRule="auto"/>
-      <w:ind w:left="0" w:right="0" w:firstLine="0"/>
       <w:jc w:val="right"/>
       <w:rPr>
-        <w:rFonts w:ascii="Calibri" w:cs="Calibri" w:eastAsia="Calibri" w:hAnsi="Calibri"/>
-        <w:b w:val="0"/>
-        <w:i w:val="0"/>
-        <w:smallCaps w:val="0"/>
-        <w:strike w:val="0"/>
         <w:color w:val="000000"/>
-        <w:sz w:val="24"/>
-        <w:szCs w:val="24"/>
-        <w:u w:val="none"/>
-        <w:shd w:fill="auto" w:val="clear"/>
-        <w:vertAlign w:val="baseline"/>
       </w:rPr>
     </w:pPr>
     <w:r>
       <w:rPr>
-        <w:rFonts w:ascii="Calibri" w:cs="Calibri" w:eastAsia="Calibri" w:hAnsi="Calibri"/>
-        <w:b w:val="0"/>
-        <w:i w:val="0"/>
-        <w:smallCaps w:val="0"/>
-        <w:strike w:val="0"/>
         <w:color w:val="000000"/>
-        <w:sz w:val="24"/>
-        <w:szCs w:val="24"/>
-        <w:u w:val="none"/>
-        <w:shd w:fill="auto" w:val="clear"/>
-        <w:vertAlign w:val="baseline"/>
       </w:rPr>
       <w:fldChar w:fldCharType="begin"/>
       <w:instrText xml:space="preserve">PAGE</w:instrText>
@@ -4292,10 +4560,6 @@
   </w:p>
   <w:p>
     <w:pPr>
-      <w:keepNext w:val="0"/>
-      <w:keepLines w:val="0"/>
-      <w:pageBreakBefore w:val="0"/>
-      <w:widowControl w:val="1"/>
       <w:pBdr>
         <w:top w:space="0" w:sz="0" w:val="nil"/>
         <w:left w:space="0" w:sz="0" w:val="nil"/>
@@ -4303,26 +4567,12 @@
         <w:right w:space="0" w:sz="0" w:val="nil"/>
         <w:between w:space="0" w:sz="0" w:val="nil"/>
       </w:pBdr>
-      <w:shd w:fill="auto" w:val="clear"/>
       <w:tabs>
         <w:tab w:val="center" w:pos="4680"/>
         <w:tab w:val="right" w:pos="9360"/>
       </w:tabs>
-      <w:spacing w:after="0" w:before="0" w:line="240" w:lineRule="auto"/>
-      <w:ind w:left="0" w:right="0" w:firstLine="0"/>
-      <w:jc w:val="left"/>
-      <w:rPr>
-        <w:rFonts w:ascii="Calibri" w:cs="Calibri" w:eastAsia="Calibri" w:hAnsi="Calibri"/>
-        <w:b w:val="0"/>
-        <w:i w:val="0"/>
-        <w:smallCaps w:val="0"/>
-        <w:strike w:val="0"/>
+      <w:rPr>
         <w:color w:val="000000"/>
-        <w:sz w:val="24"/>
-        <w:szCs w:val="24"/>
-        <w:u w:val="none"/>
-        <w:shd w:fill="auto" w:val="clear"/>
-        <w:vertAlign w:val="baseline"/>
       </w:rPr>
     </w:pPr>
     <w:r>
@@ -4339,6 +4589,666 @@
   <w:abstractNum w:abstractNumId="1">
     <w:lvl w:ilvl="0">
       <w:start w:val="1"/>
+      <w:numFmt w:val="bullet"/>
+      <w:lvlText w:val="-"/>
+      <w:lvlJc w:val="left"/>
+      <w:pPr>
+        <w:ind w:left="720" w:hanging="360"/>
+      </w:pPr>
+      <w:rPr>
+        <w:u w:val="none"/>
+      </w:rPr>
+    </w:lvl>
+    <w:lvl w:ilvl="1">
+      <w:start w:val="1"/>
+      <w:numFmt w:val="bullet"/>
+      <w:lvlText w:val="-"/>
+      <w:lvlJc w:val="left"/>
+      <w:pPr>
+        <w:ind w:left="1440" w:hanging="360"/>
+      </w:pPr>
+      <w:rPr>
+        <w:u w:val="none"/>
+      </w:rPr>
+    </w:lvl>
+    <w:lvl w:ilvl="2">
+      <w:start w:val="1"/>
+      <w:numFmt w:val="bullet"/>
+      <w:lvlText w:val="-"/>
+      <w:lvlJc w:val="left"/>
+      <w:pPr>
+        <w:ind w:left="2160" w:hanging="360"/>
+      </w:pPr>
+      <w:rPr>
+        <w:u w:val="none"/>
+      </w:rPr>
+    </w:lvl>
+    <w:lvl w:ilvl="3">
+      <w:start w:val="1"/>
+      <w:numFmt w:val="bullet"/>
+      <w:lvlText w:val="-"/>
+      <w:lvlJc w:val="left"/>
+      <w:pPr>
+        <w:ind w:left="2880" w:hanging="360"/>
+      </w:pPr>
+      <w:rPr>
+        <w:u w:val="none"/>
+      </w:rPr>
+    </w:lvl>
+    <w:lvl w:ilvl="4">
+      <w:start w:val="1"/>
+      <w:numFmt w:val="bullet"/>
+      <w:lvlText w:val="-"/>
+      <w:lvlJc w:val="left"/>
+      <w:pPr>
+        <w:ind w:left="3600" w:hanging="360"/>
+      </w:pPr>
+      <w:rPr>
+        <w:u w:val="none"/>
+      </w:rPr>
+    </w:lvl>
+    <w:lvl w:ilvl="5">
+      <w:start w:val="1"/>
+      <w:numFmt w:val="bullet"/>
+      <w:lvlText w:val="-"/>
+      <w:lvlJc w:val="left"/>
+      <w:pPr>
+        <w:ind w:left="4320" w:hanging="360"/>
+      </w:pPr>
+      <w:rPr>
+        <w:u w:val="none"/>
+      </w:rPr>
+    </w:lvl>
+    <w:lvl w:ilvl="6">
+      <w:start w:val="1"/>
+      <w:numFmt w:val="bullet"/>
+      <w:lvlText w:val="-"/>
+      <w:lvlJc w:val="left"/>
+      <w:pPr>
+        <w:ind w:left="5040" w:hanging="360"/>
+      </w:pPr>
+      <w:rPr>
+        <w:u w:val="none"/>
+      </w:rPr>
+    </w:lvl>
+    <w:lvl w:ilvl="7">
+      <w:start w:val="1"/>
+      <w:numFmt w:val="bullet"/>
+      <w:lvlText w:val="-"/>
+      <w:lvlJc w:val="left"/>
+      <w:pPr>
+        <w:ind w:left="5760" w:hanging="360"/>
+      </w:pPr>
+      <w:rPr>
+        <w:u w:val="none"/>
+      </w:rPr>
+    </w:lvl>
+    <w:lvl w:ilvl="8">
+      <w:start w:val="1"/>
+      <w:numFmt w:val="bullet"/>
+      <w:lvlText w:val="-"/>
+      <w:lvlJc w:val="left"/>
+      <w:pPr>
+        <w:ind w:left="6480" w:hanging="360"/>
+      </w:pPr>
+      <w:rPr>
+        <w:u w:val="none"/>
+      </w:rPr>
+    </w:lvl>
+  </w:abstractNum>
+  <w:abstractNum w:abstractNumId="2">
+    <w:lvl w:ilvl="0">
+      <w:start w:val="1"/>
+      <w:numFmt w:val="bullet"/>
+      <w:lvlText w:val="-"/>
+      <w:lvlJc w:val="left"/>
+      <w:pPr>
+        <w:ind w:left="720" w:hanging="360"/>
+      </w:pPr>
+      <w:rPr>
+        <w:u w:val="none"/>
+      </w:rPr>
+    </w:lvl>
+    <w:lvl w:ilvl="1">
+      <w:start w:val="1"/>
+      <w:numFmt w:val="bullet"/>
+      <w:lvlText w:val="-"/>
+      <w:lvlJc w:val="left"/>
+      <w:pPr>
+        <w:ind w:left="1440" w:hanging="360"/>
+      </w:pPr>
+      <w:rPr>
+        <w:u w:val="none"/>
+      </w:rPr>
+    </w:lvl>
+    <w:lvl w:ilvl="2">
+      <w:start w:val="1"/>
+      <w:numFmt w:val="bullet"/>
+      <w:lvlText w:val="-"/>
+      <w:lvlJc w:val="left"/>
+      <w:pPr>
+        <w:ind w:left="2160" w:hanging="360"/>
+      </w:pPr>
+      <w:rPr>
+        <w:u w:val="none"/>
+      </w:rPr>
+    </w:lvl>
+    <w:lvl w:ilvl="3">
+      <w:start w:val="1"/>
+      <w:numFmt w:val="bullet"/>
+      <w:lvlText w:val="-"/>
+      <w:lvlJc w:val="left"/>
+      <w:pPr>
+        <w:ind w:left="2880" w:hanging="360"/>
+      </w:pPr>
+      <w:rPr>
+        <w:u w:val="none"/>
+      </w:rPr>
+    </w:lvl>
+    <w:lvl w:ilvl="4">
+      <w:start w:val="1"/>
+      <w:numFmt w:val="bullet"/>
+      <w:lvlText w:val="-"/>
+      <w:lvlJc w:val="left"/>
+      <w:pPr>
+        <w:ind w:left="3600" w:hanging="360"/>
+      </w:pPr>
+      <w:rPr>
+        <w:u w:val="none"/>
+      </w:rPr>
+    </w:lvl>
+    <w:lvl w:ilvl="5">
+      <w:start w:val="1"/>
+      <w:numFmt w:val="bullet"/>
+      <w:lvlText w:val="-"/>
+      <w:lvlJc w:val="left"/>
+      <w:pPr>
+        <w:ind w:left="4320" w:hanging="360"/>
+      </w:pPr>
+      <w:rPr>
+        <w:u w:val="none"/>
+      </w:rPr>
+    </w:lvl>
+    <w:lvl w:ilvl="6">
+      <w:start w:val="1"/>
+      <w:numFmt w:val="bullet"/>
+      <w:lvlText w:val="-"/>
+      <w:lvlJc w:val="left"/>
+      <w:pPr>
+        <w:ind w:left="5040" w:hanging="360"/>
+      </w:pPr>
+      <w:rPr>
+        <w:u w:val="none"/>
+      </w:rPr>
+    </w:lvl>
+    <w:lvl w:ilvl="7">
+      <w:start w:val="1"/>
+      <w:numFmt w:val="bullet"/>
+      <w:lvlText w:val="-"/>
+      <w:lvlJc w:val="left"/>
+      <w:pPr>
+        <w:ind w:left="5760" w:hanging="360"/>
+      </w:pPr>
+      <w:rPr>
+        <w:u w:val="none"/>
+      </w:rPr>
+    </w:lvl>
+    <w:lvl w:ilvl="8">
+      <w:start w:val="1"/>
+      <w:numFmt w:val="bullet"/>
+      <w:lvlText w:val="-"/>
+      <w:lvlJc w:val="left"/>
+      <w:pPr>
+        <w:ind w:left="6480" w:hanging="360"/>
+      </w:pPr>
+      <w:rPr>
+        <w:u w:val="none"/>
+      </w:rPr>
+    </w:lvl>
+  </w:abstractNum>
+  <w:abstractNum w:abstractNumId="3">
+    <w:lvl w:ilvl="0">
+      <w:start w:val="1"/>
+      <w:numFmt w:val="bullet"/>
+      <w:lvlText w:val="-"/>
+      <w:lvlJc w:val="left"/>
+      <w:pPr>
+        <w:ind w:left="720" w:hanging="360"/>
+      </w:pPr>
+      <w:rPr>
+        <w:u w:val="none"/>
+      </w:rPr>
+    </w:lvl>
+    <w:lvl w:ilvl="1">
+      <w:start w:val="1"/>
+      <w:numFmt w:val="bullet"/>
+      <w:lvlText w:val="-"/>
+      <w:lvlJc w:val="left"/>
+      <w:pPr>
+        <w:ind w:left="1440" w:hanging="360"/>
+      </w:pPr>
+      <w:rPr>
+        <w:u w:val="none"/>
+      </w:rPr>
+    </w:lvl>
+    <w:lvl w:ilvl="2">
+      <w:start w:val="1"/>
+      <w:numFmt w:val="bullet"/>
+      <w:lvlText w:val="-"/>
+      <w:lvlJc w:val="left"/>
+      <w:pPr>
+        <w:ind w:left="2160" w:hanging="360"/>
+      </w:pPr>
+      <w:rPr>
+        <w:u w:val="none"/>
+      </w:rPr>
+    </w:lvl>
+    <w:lvl w:ilvl="3">
+      <w:start w:val="1"/>
+      <w:numFmt w:val="bullet"/>
+      <w:lvlText w:val="-"/>
+      <w:lvlJc w:val="left"/>
+      <w:pPr>
+        <w:ind w:left="2880" w:hanging="360"/>
+      </w:pPr>
+      <w:rPr>
+        <w:u w:val="none"/>
+      </w:rPr>
+    </w:lvl>
+    <w:lvl w:ilvl="4">
+      <w:start w:val="1"/>
+      <w:numFmt w:val="bullet"/>
+      <w:lvlText w:val="-"/>
+      <w:lvlJc w:val="left"/>
+      <w:pPr>
+        <w:ind w:left="3600" w:hanging="360"/>
+      </w:pPr>
+      <w:rPr>
+        <w:u w:val="none"/>
+      </w:rPr>
+    </w:lvl>
+    <w:lvl w:ilvl="5">
+      <w:start w:val="1"/>
+      <w:numFmt w:val="bullet"/>
+      <w:lvlText w:val="-"/>
+      <w:lvlJc w:val="left"/>
+      <w:pPr>
+        <w:ind w:left="4320" w:hanging="360"/>
+      </w:pPr>
+      <w:rPr>
+        <w:u w:val="none"/>
+      </w:rPr>
+    </w:lvl>
+    <w:lvl w:ilvl="6">
+      <w:start w:val="1"/>
+      <w:numFmt w:val="bullet"/>
+      <w:lvlText w:val="-"/>
+      <w:lvlJc w:val="left"/>
+      <w:pPr>
+        <w:ind w:left="5040" w:hanging="360"/>
+      </w:pPr>
+      <w:rPr>
+        <w:u w:val="none"/>
+      </w:rPr>
+    </w:lvl>
+    <w:lvl w:ilvl="7">
+      <w:start w:val="1"/>
+      <w:numFmt w:val="bullet"/>
+      <w:lvlText w:val="-"/>
+      <w:lvlJc w:val="left"/>
+      <w:pPr>
+        <w:ind w:left="5760" w:hanging="360"/>
+      </w:pPr>
+      <w:rPr>
+        <w:u w:val="none"/>
+      </w:rPr>
+    </w:lvl>
+    <w:lvl w:ilvl="8">
+      <w:start w:val="1"/>
+      <w:numFmt w:val="bullet"/>
+      <w:lvlText w:val="-"/>
+      <w:lvlJc w:val="left"/>
+      <w:pPr>
+        <w:ind w:left="6480" w:hanging="360"/>
+      </w:pPr>
+      <w:rPr>
+        <w:u w:val="none"/>
+      </w:rPr>
+    </w:lvl>
+  </w:abstractNum>
+  <w:abstractNum w:abstractNumId="4">
+    <w:lvl w:ilvl="0">
+      <w:start w:val="1"/>
+      <w:numFmt w:val="bullet"/>
+      <w:lvlText w:val="-"/>
+      <w:lvlJc w:val="left"/>
+      <w:pPr>
+        <w:ind w:left="720" w:hanging="360"/>
+      </w:pPr>
+      <w:rPr>
+        <w:u w:val="none"/>
+      </w:rPr>
+    </w:lvl>
+    <w:lvl w:ilvl="1">
+      <w:start w:val="1"/>
+      <w:numFmt w:val="bullet"/>
+      <w:lvlText w:val="-"/>
+      <w:lvlJc w:val="left"/>
+      <w:pPr>
+        <w:ind w:left="1440" w:hanging="360"/>
+      </w:pPr>
+      <w:rPr>
+        <w:u w:val="none"/>
+      </w:rPr>
+    </w:lvl>
+    <w:lvl w:ilvl="2">
+      <w:start w:val="1"/>
+      <w:numFmt w:val="bullet"/>
+      <w:lvlText w:val="-"/>
+      <w:lvlJc w:val="left"/>
+      <w:pPr>
+        <w:ind w:left="2160" w:hanging="360"/>
+      </w:pPr>
+      <w:rPr>
+        <w:u w:val="none"/>
+      </w:rPr>
+    </w:lvl>
+    <w:lvl w:ilvl="3">
+      <w:start w:val="1"/>
+      <w:numFmt w:val="bullet"/>
+      <w:lvlText w:val="-"/>
+      <w:lvlJc w:val="left"/>
+      <w:pPr>
+        <w:ind w:left="2880" w:hanging="360"/>
+      </w:pPr>
+      <w:rPr>
+        <w:u w:val="none"/>
+      </w:rPr>
+    </w:lvl>
+    <w:lvl w:ilvl="4">
+      <w:start w:val="1"/>
+      <w:numFmt w:val="bullet"/>
+      <w:lvlText w:val="-"/>
+      <w:lvlJc w:val="left"/>
+      <w:pPr>
+        <w:ind w:left="3600" w:hanging="360"/>
+      </w:pPr>
+      <w:rPr>
+        <w:u w:val="none"/>
+      </w:rPr>
+    </w:lvl>
+    <w:lvl w:ilvl="5">
+      <w:start w:val="1"/>
+      <w:numFmt w:val="bullet"/>
+      <w:lvlText w:val="-"/>
+      <w:lvlJc w:val="left"/>
+      <w:pPr>
+        <w:ind w:left="4320" w:hanging="360"/>
+      </w:pPr>
+      <w:rPr>
+        <w:u w:val="none"/>
+      </w:rPr>
+    </w:lvl>
+    <w:lvl w:ilvl="6">
+      <w:start w:val="1"/>
+      <w:numFmt w:val="bullet"/>
+      <w:lvlText w:val="-"/>
+      <w:lvlJc w:val="left"/>
+      <w:pPr>
+        <w:ind w:left="5040" w:hanging="360"/>
+      </w:pPr>
+      <w:rPr>
+        <w:u w:val="none"/>
+      </w:rPr>
+    </w:lvl>
+    <w:lvl w:ilvl="7">
+      <w:start w:val="1"/>
+      <w:numFmt w:val="bullet"/>
+      <w:lvlText w:val="-"/>
+      <w:lvlJc w:val="left"/>
+      <w:pPr>
+        <w:ind w:left="5760" w:hanging="360"/>
+      </w:pPr>
+      <w:rPr>
+        <w:u w:val="none"/>
+      </w:rPr>
+    </w:lvl>
+    <w:lvl w:ilvl="8">
+      <w:start w:val="1"/>
+      <w:numFmt w:val="bullet"/>
+      <w:lvlText w:val="-"/>
+      <w:lvlJc w:val="left"/>
+      <w:pPr>
+        <w:ind w:left="6480" w:hanging="360"/>
+      </w:pPr>
+      <w:rPr>
+        <w:u w:val="none"/>
+      </w:rPr>
+    </w:lvl>
+  </w:abstractNum>
+  <w:abstractNum w:abstractNumId="5">
+    <w:lvl w:ilvl="0">
+      <w:start w:val="1"/>
+      <w:numFmt w:val="bullet"/>
+      <w:lvlText w:val="-"/>
+      <w:lvlJc w:val="left"/>
+      <w:pPr>
+        <w:ind w:left="720" w:hanging="360"/>
+      </w:pPr>
+      <w:rPr>
+        <w:u w:val="none"/>
+      </w:rPr>
+    </w:lvl>
+    <w:lvl w:ilvl="1">
+      <w:start w:val="1"/>
+      <w:numFmt w:val="bullet"/>
+      <w:lvlText w:val="-"/>
+      <w:lvlJc w:val="left"/>
+      <w:pPr>
+        <w:ind w:left="1440" w:hanging="360"/>
+      </w:pPr>
+      <w:rPr>
+        <w:u w:val="none"/>
+      </w:rPr>
+    </w:lvl>
+    <w:lvl w:ilvl="2">
+      <w:start w:val="1"/>
+      <w:numFmt w:val="bullet"/>
+      <w:lvlText w:val="-"/>
+      <w:lvlJc w:val="left"/>
+      <w:pPr>
+        <w:ind w:left="2160" w:hanging="360"/>
+      </w:pPr>
+      <w:rPr>
+        <w:u w:val="none"/>
+      </w:rPr>
+    </w:lvl>
+    <w:lvl w:ilvl="3">
+      <w:start w:val="1"/>
+      <w:numFmt w:val="bullet"/>
+      <w:lvlText w:val="-"/>
+      <w:lvlJc w:val="left"/>
+      <w:pPr>
+        <w:ind w:left="2880" w:hanging="360"/>
+      </w:pPr>
+      <w:rPr>
+        <w:u w:val="none"/>
+      </w:rPr>
+    </w:lvl>
+    <w:lvl w:ilvl="4">
+      <w:start w:val="1"/>
+      <w:numFmt w:val="bullet"/>
+      <w:lvlText w:val="-"/>
+      <w:lvlJc w:val="left"/>
+      <w:pPr>
+        <w:ind w:left="3600" w:hanging="360"/>
+      </w:pPr>
+      <w:rPr>
+        <w:u w:val="none"/>
+      </w:rPr>
+    </w:lvl>
+    <w:lvl w:ilvl="5">
+      <w:start w:val="1"/>
+      <w:numFmt w:val="bullet"/>
+      <w:lvlText w:val="-"/>
+      <w:lvlJc w:val="left"/>
+      <w:pPr>
+        <w:ind w:left="4320" w:hanging="360"/>
+      </w:pPr>
+      <w:rPr>
+        <w:u w:val="none"/>
+      </w:rPr>
+    </w:lvl>
+    <w:lvl w:ilvl="6">
+      <w:start w:val="1"/>
+      <w:numFmt w:val="bullet"/>
+      <w:lvlText w:val="-"/>
+      <w:lvlJc w:val="left"/>
+      <w:pPr>
+        <w:ind w:left="5040" w:hanging="360"/>
+      </w:pPr>
+      <w:rPr>
+        <w:u w:val="none"/>
+      </w:rPr>
+    </w:lvl>
+    <w:lvl w:ilvl="7">
+      <w:start w:val="1"/>
+      <w:numFmt w:val="bullet"/>
+      <w:lvlText w:val="-"/>
+      <w:lvlJc w:val="left"/>
+      <w:pPr>
+        <w:ind w:left="5760" w:hanging="360"/>
+      </w:pPr>
+      <w:rPr>
+        <w:u w:val="none"/>
+      </w:rPr>
+    </w:lvl>
+    <w:lvl w:ilvl="8">
+      <w:start w:val="1"/>
+      <w:numFmt w:val="bullet"/>
+      <w:lvlText w:val="-"/>
+      <w:lvlJc w:val="left"/>
+      <w:pPr>
+        <w:ind w:left="6480" w:hanging="360"/>
+      </w:pPr>
+      <w:rPr>
+        <w:u w:val="none"/>
+      </w:rPr>
+    </w:lvl>
+  </w:abstractNum>
+  <w:abstractNum w:abstractNumId="6">
+    <w:lvl w:ilvl="0">
+      <w:start w:val="1"/>
+      <w:numFmt w:val="bullet"/>
+      <w:lvlText w:val="-"/>
+      <w:lvlJc w:val="left"/>
+      <w:pPr>
+        <w:ind w:left="720" w:hanging="360"/>
+      </w:pPr>
+      <w:rPr>
+        <w:u w:val="none"/>
+      </w:rPr>
+    </w:lvl>
+    <w:lvl w:ilvl="1">
+      <w:start w:val="1"/>
+      <w:numFmt w:val="bullet"/>
+      <w:lvlText w:val="-"/>
+      <w:lvlJc w:val="left"/>
+      <w:pPr>
+        <w:ind w:left="1440" w:hanging="360"/>
+      </w:pPr>
+      <w:rPr>
+        <w:u w:val="none"/>
+      </w:rPr>
+    </w:lvl>
+    <w:lvl w:ilvl="2">
+      <w:start w:val="1"/>
+      <w:numFmt w:val="bullet"/>
+      <w:lvlText w:val="-"/>
+      <w:lvlJc w:val="left"/>
+      <w:pPr>
+        <w:ind w:left="2160" w:hanging="360"/>
+      </w:pPr>
+      <w:rPr>
+        <w:u w:val="none"/>
+      </w:rPr>
+    </w:lvl>
+    <w:lvl w:ilvl="3">
+      <w:start w:val="1"/>
+      <w:numFmt w:val="bullet"/>
+      <w:lvlText w:val="-"/>
+      <w:lvlJc w:val="left"/>
+      <w:pPr>
+        <w:ind w:left="2880" w:hanging="360"/>
+      </w:pPr>
+      <w:rPr>
+        <w:u w:val="none"/>
+      </w:rPr>
+    </w:lvl>
+    <w:lvl w:ilvl="4">
+      <w:start w:val="1"/>
+      <w:numFmt w:val="bullet"/>
+      <w:lvlText w:val="-"/>
+      <w:lvlJc w:val="left"/>
+      <w:pPr>
+        <w:ind w:left="3600" w:hanging="360"/>
+      </w:pPr>
+      <w:rPr>
+        <w:u w:val="none"/>
+      </w:rPr>
+    </w:lvl>
+    <w:lvl w:ilvl="5">
+      <w:start w:val="1"/>
+      <w:numFmt w:val="bullet"/>
+      <w:lvlText w:val="-"/>
+      <w:lvlJc w:val="left"/>
+      <w:pPr>
+        <w:ind w:left="4320" w:hanging="360"/>
+      </w:pPr>
+      <w:rPr>
+        <w:u w:val="none"/>
+      </w:rPr>
+    </w:lvl>
+    <w:lvl w:ilvl="6">
+      <w:start w:val="1"/>
+      <w:numFmt w:val="bullet"/>
+      <w:lvlText w:val="-"/>
+      <w:lvlJc w:val="left"/>
+      <w:pPr>
+        <w:ind w:left="5040" w:hanging="360"/>
+      </w:pPr>
+      <w:rPr>
+        <w:u w:val="none"/>
+      </w:rPr>
+    </w:lvl>
+    <w:lvl w:ilvl="7">
+      <w:start w:val="1"/>
+      <w:numFmt w:val="bullet"/>
+      <w:lvlText w:val="-"/>
+      <w:lvlJc w:val="left"/>
+      <w:pPr>
+        <w:ind w:left="5760" w:hanging="360"/>
+      </w:pPr>
+      <w:rPr>
+        <w:u w:val="none"/>
+      </w:rPr>
+    </w:lvl>
+    <w:lvl w:ilvl="8">
+      <w:start w:val="1"/>
+      <w:numFmt w:val="bullet"/>
+      <w:lvlText w:val="-"/>
+      <w:lvlJc w:val="left"/>
+      <w:pPr>
+        <w:ind w:left="6480" w:hanging="360"/>
+      </w:pPr>
+      <w:rPr>
+        <w:u w:val="none"/>
+      </w:rPr>
+    </w:lvl>
+  </w:abstractNum>
+  <w:abstractNum w:abstractNumId="7">
+    <w:lvl w:ilvl="0">
+      <w:start w:val="1"/>
       <w:numFmt w:val="decimal"/>
       <w:lvlText w:val="%1."/>
       <w:lvlJc w:val="left"/>
@@ -4426,666 +5336,6 @@
         <w:ind w:left="6120" w:hanging="180"/>
       </w:pPr>
       <w:rPr/>
-    </w:lvl>
-  </w:abstractNum>
-  <w:abstractNum w:abstractNumId="2">
-    <w:lvl w:ilvl="0">
-      <w:start w:val="1"/>
-      <w:numFmt w:val="bullet"/>
-      <w:lvlText w:val="-"/>
-      <w:lvlJc w:val="left"/>
-      <w:pPr>
-        <w:ind w:left="720" w:hanging="360"/>
-      </w:pPr>
-      <w:rPr>
-        <w:u w:val="none"/>
-      </w:rPr>
-    </w:lvl>
-    <w:lvl w:ilvl="1">
-      <w:start w:val="1"/>
-      <w:numFmt w:val="bullet"/>
-      <w:lvlText w:val="-"/>
-      <w:lvlJc w:val="left"/>
-      <w:pPr>
-        <w:ind w:left="1440" w:hanging="360"/>
-      </w:pPr>
-      <w:rPr>
-        <w:u w:val="none"/>
-      </w:rPr>
-    </w:lvl>
-    <w:lvl w:ilvl="2">
-      <w:start w:val="1"/>
-      <w:numFmt w:val="bullet"/>
-      <w:lvlText w:val="-"/>
-      <w:lvlJc w:val="left"/>
-      <w:pPr>
-        <w:ind w:left="2160" w:hanging="360"/>
-      </w:pPr>
-      <w:rPr>
-        <w:u w:val="none"/>
-      </w:rPr>
-    </w:lvl>
-    <w:lvl w:ilvl="3">
-      <w:start w:val="1"/>
-      <w:numFmt w:val="bullet"/>
-      <w:lvlText w:val="-"/>
-      <w:lvlJc w:val="left"/>
-      <w:pPr>
-        <w:ind w:left="2880" w:hanging="360"/>
-      </w:pPr>
-      <w:rPr>
-        <w:u w:val="none"/>
-      </w:rPr>
-    </w:lvl>
-    <w:lvl w:ilvl="4">
-      <w:start w:val="1"/>
-      <w:numFmt w:val="bullet"/>
-      <w:lvlText w:val="-"/>
-      <w:lvlJc w:val="left"/>
-      <w:pPr>
-        <w:ind w:left="3600" w:hanging="360"/>
-      </w:pPr>
-      <w:rPr>
-        <w:u w:val="none"/>
-      </w:rPr>
-    </w:lvl>
-    <w:lvl w:ilvl="5">
-      <w:start w:val="1"/>
-      <w:numFmt w:val="bullet"/>
-      <w:lvlText w:val="-"/>
-      <w:lvlJc w:val="left"/>
-      <w:pPr>
-        <w:ind w:left="4320" w:hanging="360"/>
-      </w:pPr>
-      <w:rPr>
-        <w:u w:val="none"/>
-      </w:rPr>
-    </w:lvl>
-    <w:lvl w:ilvl="6">
-      <w:start w:val="1"/>
-      <w:numFmt w:val="bullet"/>
-      <w:lvlText w:val="-"/>
-      <w:lvlJc w:val="left"/>
-      <w:pPr>
-        <w:ind w:left="5040" w:hanging="360"/>
-      </w:pPr>
-      <w:rPr>
-        <w:u w:val="none"/>
-      </w:rPr>
-    </w:lvl>
-    <w:lvl w:ilvl="7">
-      <w:start w:val="1"/>
-      <w:numFmt w:val="bullet"/>
-      <w:lvlText w:val="-"/>
-      <w:lvlJc w:val="left"/>
-      <w:pPr>
-        <w:ind w:left="5760" w:hanging="360"/>
-      </w:pPr>
-      <w:rPr>
-        <w:u w:val="none"/>
-      </w:rPr>
-    </w:lvl>
-    <w:lvl w:ilvl="8">
-      <w:start w:val="1"/>
-      <w:numFmt w:val="bullet"/>
-      <w:lvlText w:val="-"/>
-      <w:lvlJc w:val="left"/>
-      <w:pPr>
-        <w:ind w:left="6480" w:hanging="360"/>
-      </w:pPr>
-      <w:rPr>
-        <w:u w:val="none"/>
-      </w:rPr>
-    </w:lvl>
-  </w:abstractNum>
-  <w:abstractNum w:abstractNumId="3">
-    <w:lvl w:ilvl="0">
-      <w:start w:val="1"/>
-      <w:numFmt w:val="bullet"/>
-      <w:lvlText w:val="-"/>
-      <w:lvlJc w:val="left"/>
-      <w:pPr>
-        <w:ind w:left="720" w:hanging="360"/>
-      </w:pPr>
-      <w:rPr>
-        <w:u w:val="none"/>
-      </w:rPr>
-    </w:lvl>
-    <w:lvl w:ilvl="1">
-      <w:start w:val="1"/>
-      <w:numFmt w:val="bullet"/>
-      <w:lvlText w:val="-"/>
-      <w:lvlJc w:val="left"/>
-      <w:pPr>
-        <w:ind w:left="1440" w:hanging="360"/>
-      </w:pPr>
-      <w:rPr>
-        <w:u w:val="none"/>
-      </w:rPr>
-    </w:lvl>
-    <w:lvl w:ilvl="2">
-      <w:start w:val="1"/>
-      <w:numFmt w:val="bullet"/>
-      <w:lvlText w:val="-"/>
-      <w:lvlJc w:val="left"/>
-      <w:pPr>
-        <w:ind w:left="2160" w:hanging="360"/>
-      </w:pPr>
-      <w:rPr>
-        <w:u w:val="none"/>
-      </w:rPr>
-    </w:lvl>
-    <w:lvl w:ilvl="3">
-      <w:start w:val="1"/>
-      <w:numFmt w:val="bullet"/>
-      <w:lvlText w:val="-"/>
-      <w:lvlJc w:val="left"/>
-      <w:pPr>
-        <w:ind w:left="2880" w:hanging="360"/>
-      </w:pPr>
-      <w:rPr>
-        <w:u w:val="none"/>
-      </w:rPr>
-    </w:lvl>
-    <w:lvl w:ilvl="4">
-      <w:start w:val="1"/>
-      <w:numFmt w:val="bullet"/>
-      <w:lvlText w:val="-"/>
-      <w:lvlJc w:val="left"/>
-      <w:pPr>
-        <w:ind w:left="3600" w:hanging="360"/>
-      </w:pPr>
-      <w:rPr>
-        <w:u w:val="none"/>
-      </w:rPr>
-    </w:lvl>
-    <w:lvl w:ilvl="5">
-      <w:start w:val="1"/>
-      <w:numFmt w:val="bullet"/>
-      <w:lvlText w:val="-"/>
-      <w:lvlJc w:val="left"/>
-      <w:pPr>
-        <w:ind w:left="4320" w:hanging="360"/>
-      </w:pPr>
-      <w:rPr>
-        <w:u w:val="none"/>
-      </w:rPr>
-    </w:lvl>
-    <w:lvl w:ilvl="6">
-      <w:start w:val="1"/>
-      <w:numFmt w:val="bullet"/>
-      <w:lvlText w:val="-"/>
-      <w:lvlJc w:val="left"/>
-      <w:pPr>
-        <w:ind w:left="5040" w:hanging="360"/>
-      </w:pPr>
-      <w:rPr>
-        <w:u w:val="none"/>
-      </w:rPr>
-    </w:lvl>
-    <w:lvl w:ilvl="7">
-      <w:start w:val="1"/>
-      <w:numFmt w:val="bullet"/>
-      <w:lvlText w:val="-"/>
-      <w:lvlJc w:val="left"/>
-      <w:pPr>
-        <w:ind w:left="5760" w:hanging="360"/>
-      </w:pPr>
-      <w:rPr>
-        <w:u w:val="none"/>
-      </w:rPr>
-    </w:lvl>
-    <w:lvl w:ilvl="8">
-      <w:start w:val="1"/>
-      <w:numFmt w:val="bullet"/>
-      <w:lvlText w:val="-"/>
-      <w:lvlJc w:val="left"/>
-      <w:pPr>
-        <w:ind w:left="6480" w:hanging="360"/>
-      </w:pPr>
-      <w:rPr>
-        <w:u w:val="none"/>
-      </w:rPr>
-    </w:lvl>
-  </w:abstractNum>
-  <w:abstractNum w:abstractNumId="4">
-    <w:lvl w:ilvl="0">
-      <w:start w:val="1"/>
-      <w:numFmt w:val="bullet"/>
-      <w:lvlText w:val="-"/>
-      <w:lvlJc w:val="left"/>
-      <w:pPr>
-        <w:ind w:left="720" w:hanging="360"/>
-      </w:pPr>
-      <w:rPr>
-        <w:u w:val="none"/>
-      </w:rPr>
-    </w:lvl>
-    <w:lvl w:ilvl="1">
-      <w:start w:val="1"/>
-      <w:numFmt w:val="bullet"/>
-      <w:lvlText w:val="-"/>
-      <w:lvlJc w:val="left"/>
-      <w:pPr>
-        <w:ind w:left="1440" w:hanging="360"/>
-      </w:pPr>
-      <w:rPr>
-        <w:u w:val="none"/>
-      </w:rPr>
-    </w:lvl>
-    <w:lvl w:ilvl="2">
-      <w:start w:val="1"/>
-      <w:numFmt w:val="bullet"/>
-      <w:lvlText w:val="-"/>
-      <w:lvlJc w:val="left"/>
-      <w:pPr>
-        <w:ind w:left="2160" w:hanging="360"/>
-      </w:pPr>
-      <w:rPr>
-        <w:u w:val="none"/>
-      </w:rPr>
-    </w:lvl>
-    <w:lvl w:ilvl="3">
-      <w:start w:val="1"/>
-      <w:numFmt w:val="bullet"/>
-      <w:lvlText w:val="-"/>
-      <w:lvlJc w:val="left"/>
-      <w:pPr>
-        <w:ind w:left="2880" w:hanging="360"/>
-      </w:pPr>
-      <w:rPr>
-        <w:u w:val="none"/>
-      </w:rPr>
-    </w:lvl>
-    <w:lvl w:ilvl="4">
-      <w:start w:val="1"/>
-      <w:numFmt w:val="bullet"/>
-      <w:lvlText w:val="-"/>
-      <w:lvlJc w:val="left"/>
-      <w:pPr>
-        <w:ind w:left="3600" w:hanging="360"/>
-      </w:pPr>
-      <w:rPr>
-        <w:u w:val="none"/>
-      </w:rPr>
-    </w:lvl>
-    <w:lvl w:ilvl="5">
-      <w:start w:val="1"/>
-      <w:numFmt w:val="bullet"/>
-      <w:lvlText w:val="-"/>
-      <w:lvlJc w:val="left"/>
-      <w:pPr>
-        <w:ind w:left="4320" w:hanging="360"/>
-      </w:pPr>
-      <w:rPr>
-        <w:u w:val="none"/>
-      </w:rPr>
-    </w:lvl>
-    <w:lvl w:ilvl="6">
-      <w:start w:val="1"/>
-      <w:numFmt w:val="bullet"/>
-      <w:lvlText w:val="-"/>
-      <w:lvlJc w:val="left"/>
-      <w:pPr>
-        <w:ind w:left="5040" w:hanging="360"/>
-      </w:pPr>
-      <w:rPr>
-        <w:u w:val="none"/>
-      </w:rPr>
-    </w:lvl>
-    <w:lvl w:ilvl="7">
-      <w:start w:val="1"/>
-      <w:numFmt w:val="bullet"/>
-      <w:lvlText w:val="-"/>
-      <w:lvlJc w:val="left"/>
-      <w:pPr>
-        <w:ind w:left="5760" w:hanging="360"/>
-      </w:pPr>
-      <w:rPr>
-        <w:u w:val="none"/>
-      </w:rPr>
-    </w:lvl>
-    <w:lvl w:ilvl="8">
-      <w:start w:val="1"/>
-      <w:numFmt w:val="bullet"/>
-      <w:lvlText w:val="-"/>
-      <w:lvlJc w:val="left"/>
-      <w:pPr>
-        <w:ind w:left="6480" w:hanging="360"/>
-      </w:pPr>
-      <w:rPr>
-        <w:u w:val="none"/>
-      </w:rPr>
-    </w:lvl>
-  </w:abstractNum>
-  <w:abstractNum w:abstractNumId="5">
-    <w:lvl w:ilvl="0">
-      <w:start w:val="1"/>
-      <w:numFmt w:val="bullet"/>
-      <w:lvlText w:val="-"/>
-      <w:lvlJc w:val="left"/>
-      <w:pPr>
-        <w:ind w:left="720" w:hanging="360"/>
-      </w:pPr>
-      <w:rPr>
-        <w:u w:val="none"/>
-      </w:rPr>
-    </w:lvl>
-    <w:lvl w:ilvl="1">
-      <w:start w:val="1"/>
-      <w:numFmt w:val="bullet"/>
-      <w:lvlText w:val="-"/>
-      <w:lvlJc w:val="left"/>
-      <w:pPr>
-        <w:ind w:left="1440" w:hanging="360"/>
-      </w:pPr>
-      <w:rPr>
-        <w:u w:val="none"/>
-      </w:rPr>
-    </w:lvl>
-    <w:lvl w:ilvl="2">
-      <w:start w:val="1"/>
-      <w:numFmt w:val="bullet"/>
-      <w:lvlText w:val="-"/>
-      <w:lvlJc w:val="left"/>
-      <w:pPr>
-        <w:ind w:left="2160" w:hanging="360"/>
-      </w:pPr>
-      <w:rPr>
-        <w:u w:val="none"/>
-      </w:rPr>
-    </w:lvl>
-    <w:lvl w:ilvl="3">
-      <w:start w:val="1"/>
-      <w:numFmt w:val="bullet"/>
-      <w:lvlText w:val="-"/>
-      <w:lvlJc w:val="left"/>
-      <w:pPr>
-        <w:ind w:left="2880" w:hanging="360"/>
-      </w:pPr>
-      <w:rPr>
-        <w:u w:val="none"/>
-      </w:rPr>
-    </w:lvl>
-    <w:lvl w:ilvl="4">
-      <w:start w:val="1"/>
-      <w:numFmt w:val="bullet"/>
-      <w:lvlText w:val="-"/>
-      <w:lvlJc w:val="left"/>
-      <w:pPr>
-        <w:ind w:left="3600" w:hanging="360"/>
-      </w:pPr>
-      <w:rPr>
-        <w:u w:val="none"/>
-      </w:rPr>
-    </w:lvl>
-    <w:lvl w:ilvl="5">
-      <w:start w:val="1"/>
-      <w:numFmt w:val="bullet"/>
-      <w:lvlText w:val="-"/>
-      <w:lvlJc w:val="left"/>
-      <w:pPr>
-        <w:ind w:left="4320" w:hanging="360"/>
-      </w:pPr>
-      <w:rPr>
-        <w:u w:val="none"/>
-      </w:rPr>
-    </w:lvl>
-    <w:lvl w:ilvl="6">
-      <w:start w:val="1"/>
-      <w:numFmt w:val="bullet"/>
-      <w:lvlText w:val="-"/>
-      <w:lvlJc w:val="left"/>
-      <w:pPr>
-        <w:ind w:left="5040" w:hanging="360"/>
-      </w:pPr>
-      <w:rPr>
-        <w:u w:val="none"/>
-      </w:rPr>
-    </w:lvl>
-    <w:lvl w:ilvl="7">
-      <w:start w:val="1"/>
-      <w:numFmt w:val="bullet"/>
-      <w:lvlText w:val="-"/>
-      <w:lvlJc w:val="left"/>
-      <w:pPr>
-        <w:ind w:left="5760" w:hanging="360"/>
-      </w:pPr>
-      <w:rPr>
-        <w:u w:val="none"/>
-      </w:rPr>
-    </w:lvl>
-    <w:lvl w:ilvl="8">
-      <w:start w:val="1"/>
-      <w:numFmt w:val="bullet"/>
-      <w:lvlText w:val="-"/>
-      <w:lvlJc w:val="left"/>
-      <w:pPr>
-        <w:ind w:left="6480" w:hanging="360"/>
-      </w:pPr>
-      <w:rPr>
-        <w:u w:val="none"/>
-      </w:rPr>
-    </w:lvl>
-  </w:abstractNum>
-  <w:abstractNum w:abstractNumId="6">
-    <w:lvl w:ilvl="0">
-      <w:start w:val="1"/>
-      <w:numFmt w:val="bullet"/>
-      <w:lvlText w:val="-"/>
-      <w:lvlJc w:val="left"/>
-      <w:pPr>
-        <w:ind w:left="720" w:hanging="360"/>
-      </w:pPr>
-      <w:rPr>
-        <w:u w:val="none"/>
-      </w:rPr>
-    </w:lvl>
-    <w:lvl w:ilvl="1">
-      <w:start w:val="1"/>
-      <w:numFmt w:val="bullet"/>
-      <w:lvlText w:val="-"/>
-      <w:lvlJc w:val="left"/>
-      <w:pPr>
-        <w:ind w:left="1440" w:hanging="360"/>
-      </w:pPr>
-      <w:rPr>
-        <w:u w:val="none"/>
-      </w:rPr>
-    </w:lvl>
-    <w:lvl w:ilvl="2">
-      <w:start w:val="1"/>
-      <w:numFmt w:val="bullet"/>
-      <w:lvlText w:val="-"/>
-      <w:lvlJc w:val="left"/>
-      <w:pPr>
-        <w:ind w:left="2160" w:hanging="360"/>
-      </w:pPr>
-      <w:rPr>
-        <w:u w:val="none"/>
-      </w:rPr>
-    </w:lvl>
-    <w:lvl w:ilvl="3">
-      <w:start w:val="1"/>
-      <w:numFmt w:val="bullet"/>
-      <w:lvlText w:val="-"/>
-      <w:lvlJc w:val="left"/>
-      <w:pPr>
-        <w:ind w:left="2880" w:hanging="360"/>
-      </w:pPr>
-      <w:rPr>
-        <w:u w:val="none"/>
-      </w:rPr>
-    </w:lvl>
-    <w:lvl w:ilvl="4">
-      <w:start w:val="1"/>
-      <w:numFmt w:val="bullet"/>
-      <w:lvlText w:val="-"/>
-      <w:lvlJc w:val="left"/>
-      <w:pPr>
-        <w:ind w:left="3600" w:hanging="360"/>
-      </w:pPr>
-      <w:rPr>
-        <w:u w:val="none"/>
-      </w:rPr>
-    </w:lvl>
-    <w:lvl w:ilvl="5">
-      <w:start w:val="1"/>
-      <w:numFmt w:val="bullet"/>
-      <w:lvlText w:val="-"/>
-      <w:lvlJc w:val="left"/>
-      <w:pPr>
-        <w:ind w:left="4320" w:hanging="360"/>
-      </w:pPr>
-      <w:rPr>
-        <w:u w:val="none"/>
-      </w:rPr>
-    </w:lvl>
-    <w:lvl w:ilvl="6">
-      <w:start w:val="1"/>
-      <w:numFmt w:val="bullet"/>
-      <w:lvlText w:val="-"/>
-      <w:lvlJc w:val="left"/>
-      <w:pPr>
-        <w:ind w:left="5040" w:hanging="360"/>
-      </w:pPr>
-      <w:rPr>
-        <w:u w:val="none"/>
-      </w:rPr>
-    </w:lvl>
-    <w:lvl w:ilvl="7">
-      <w:start w:val="1"/>
-      <w:numFmt w:val="bullet"/>
-      <w:lvlText w:val="-"/>
-      <w:lvlJc w:val="left"/>
-      <w:pPr>
-        <w:ind w:left="5760" w:hanging="360"/>
-      </w:pPr>
-      <w:rPr>
-        <w:u w:val="none"/>
-      </w:rPr>
-    </w:lvl>
-    <w:lvl w:ilvl="8">
-      <w:start w:val="1"/>
-      <w:numFmt w:val="bullet"/>
-      <w:lvlText w:val="-"/>
-      <w:lvlJc w:val="left"/>
-      <w:pPr>
-        <w:ind w:left="6480" w:hanging="360"/>
-      </w:pPr>
-      <w:rPr>
-        <w:u w:val="none"/>
-      </w:rPr>
-    </w:lvl>
-  </w:abstractNum>
-  <w:abstractNum w:abstractNumId="7">
-    <w:lvl w:ilvl="0">
-      <w:start w:val="1"/>
-      <w:numFmt w:val="bullet"/>
-      <w:lvlText w:val="-"/>
-      <w:lvlJc w:val="left"/>
-      <w:pPr>
-        <w:ind w:left="720" w:hanging="360"/>
-      </w:pPr>
-      <w:rPr>
-        <w:u w:val="none"/>
-      </w:rPr>
-    </w:lvl>
-    <w:lvl w:ilvl="1">
-      <w:start w:val="1"/>
-      <w:numFmt w:val="bullet"/>
-      <w:lvlText w:val="-"/>
-      <w:lvlJc w:val="left"/>
-      <w:pPr>
-        <w:ind w:left="1440" w:hanging="360"/>
-      </w:pPr>
-      <w:rPr>
-        <w:u w:val="none"/>
-      </w:rPr>
-    </w:lvl>
-    <w:lvl w:ilvl="2">
-      <w:start w:val="1"/>
-      <w:numFmt w:val="bullet"/>
-      <w:lvlText w:val="-"/>
-      <w:lvlJc w:val="left"/>
-      <w:pPr>
-        <w:ind w:left="2160" w:hanging="360"/>
-      </w:pPr>
-      <w:rPr>
-        <w:u w:val="none"/>
-      </w:rPr>
-    </w:lvl>
-    <w:lvl w:ilvl="3">
-      <w:start w:val="1"/>
-      <w:numFmt w:val="bullet"/>
-      <w:lvlText w:val="-"/>
-      <w:lvlJc w:val="left"/>
-      <w:pPr>
-        <w:ind w:left="2880" w:hanging="360"/>
-      </w:pPr>
-      <w:rPr>
-        <w:u w:val="none"/>
-      </w:rPr>
-    </w:lvl>
-    <w:lvl w:ilvl="4">
-      <w:start w:val="1"/>
-      <w:numFmt w:val="bullet"/>
-      <w:lvlText w:val="-"/>
-      <w:lvlJc w:val="left"/>
-      <w:pPr>
-        <w:ind w:left="3600" w:hanging="360"/>
-      </w:pPr>
-      <w:rPr>
-        <w:u w:val="none"/>
-      </w:rPr>
-    </w:lvl>
-    <w:lvl w:ilvl="5">
-      <w:start w:val="1"/>
-      <w:numFmt w:val="bullet"/>
-      <w:lvlText w:val="-"/>
-      <w:lvlJc w:val="left"/>
-      <w:pPr>
-        <w:ind w:left="4320" w:hanging="360"/>
-      </w:pPr>
-      <w:rPr>
-        <w:u w:val="none"/>
-      </w:rPr>
-    </w:lvl>
-    <w:lvl w:ilvl="6">
-      <w:start w:val="1"/>
-      <w:numFmt w:val="bullet"/>
-      <w:lvlText w:val="-"/>
-      <w:lvlJc w:val="left"/>
-      <w:pPr>
-        <w:ind w:left="5040" w:hanging="360"/>
-      </w:pPr>
-      <w:rPr>
-        <w:u w:val="none"/>
-      </w:rPr>
-    </w:lvl>
-    <w:lvl w:ilvl="7">
-      <w:start w:val="1"/>
-      <w:numFmt w:val="bullet"/>
-      <w:lvlText w:val="-"/>
-      <w:lvlJc w:val="left"/>
-      <w:pPr>
-        <w:ind w:left="5760" w:hanging="360"/>
-      </w:pPr>
-      <w:rPr>
-        <w:u w:val="none"/>
-      </w:rPr>
-    </w:lvl>
-    <w:lvl w:ilvl="8">
-      <w:start w:val="1"/>
-      <w:numFmt w:val="bullet"/>
-      <w:lvlText w:val="-"/>
-      <w:lvlJc w:val="left"/>
-      <w:pPr>
-        <w:ind w:left="6480" w:hanging="360"/>
-      </w:pPr>
-      <w:rPr>
-        <w:u w:val="none"/>
-      </w:rPr>
     </w:lvl>
   </w:abstractNum>
   <w:abstractNum w:abstractNumId="8">
@@ -5381,7 +5631,6 @@
     <w:pPr>
       <w:keepNext w:val="1"/>
       <w:keepLines w:val="1"/>
-      <w:pageBreakBefore w:val="0"/>
       <w:spacing w:after="80" w:before="360" w:lineRule="auto"/>
     </w:pPr>
     <w:rPr>
@@ -5397,7 +5646,6 @@
     <w:pPr>
       <w:keepNext w:val="1"/>
       <w:keepLines w:val="1"/>
-      <w:pageBreakBefore w:val="0"/>
       <w:spacing w:after="80" w:before="280" w:lineRule="auto"/>
     </w:pPr>
     <w:rPr>
@@ -5413,13 +5661,10 @@
     <w:pPr>
       <w:keepNext w:val="1"/>
       <w:keepLines w:val="1"/>
-      <w:pageBreakBefore w:val="0"/>
       <w:spacing w:after="40" w:before="240" w:lineRule="auto"/>
     </w:pPr>
     <w:rPr>
       <w:b w:val="1"/>
-      <w:sz w:val="24"/>
-      <w:szCs w:val="24"/>
     </w:rPr>
   </w:style>
   <w:style w:type="paragraph" w:styleId="Heading5">
@@ -5429,7 +5674,6 @@
     <w:pPr>
       <w:keepNext w:val="1"/>
       <w:keepLines w:val="1"/>
-      <w:pageBreakBefore w:val="0"/>
       <w:spacing w:after="40" w:before="220" w:lineRule="auto"/>
     </w:pPr>
     <w:rPr>
@@ -5445,7 +5689,6 @@
     <w:pPr>
       <w:keepNext w:val="1"/>
       <w:keepLines w:val="1"/>
-      <w:pageBreakBefore w:val="0"/>
       <w:spacing w:after="40" w:before="200" w:lineRule="auto"/>
     </w:pPr>
     <w:rPr>
@@ -5461,7 +5704,6 @@
     <w:pPr>
       <w:keepNext w:val="1"/>
       <w:keepLines w:val="1"/>
-      <w:pageBreakBefore w:val="0"/>
       <w:spacing w:after="120" w:before="480" w:lineRule="auto"/>
     </w:pPr>
     <w:rPr>
@@ -5479,6 +5721,7 @@
     <w:basedOn w:val="Normal"/>
     <w:next w:val="Normal"/>
     <w:link w:val="Heading1Char"/>
+    <w:uiPriority w:val="9"/>
     <w:qFormat w:val="1"/>
     <w:rsid w:val="006A33D8"/>
     <w:pPr>
@@ -5490,6 +5733,104 @@
       <w:rFonts w:ascii="Times New Roman" w:cs="Times New Roman" w:eastAsia="Times New Roman" w:hAnsi="Times New Roman"/>
       <w:b w:val="1"/>
       <w:sz w:val="22"/>
+      <w:szCs w:val="20"/>
+    </w:rPr>
+  </w:style>
+  <w:style w:type="paragraph" w:styleId="Heading2">
+    <w:name w:val="heading 2"/>
+    <w:basedOn w:val="Normal"/>
+    <w:next w:val="Normal"/>
+    <w:uiPriority w:val="9"/>
+    <w:semiHidden w:val="1"/>
+    <w:unhideWhenUsed w:val="1"/>
+    <w:qFormat w:val="1"/>
+    <w:pPr>
+      <w:keepNext w:val="1"/>
+      <w:keepLines w:val="1"/>
+      <w:spacing w:after="80" w:before="360"/>
+      <w:outlineLvl w:val="1"/>
+    </w:pPr>
+    <w:rPr>
+      <w:b w:val="1"/>
+      <w:sz w:val="36"/>
+      <w:szCs w:val="36"/>
+    </w:rPr>
+  </w:style>
+  <w:style w:type="paragraph" w:styleId="Heading3">
+    <w:name w:val="heading 3"/>
+    <w:basedOn w:val="Normal"/>
+    <w:next w:val="Normal"/>
+    <w:uiPriority w:val="9"/>
+    <w:semiHidden w:val="1"/>
+    <w:unhideWhenUsed w:val="1"/>
+    <w:qFormat w:val="1"/>
+    <w:pPr>
+      <w:keepNext w:val="1"/>
+      <w:keepLines w:val="1"/>
+      <w:spacing w:after="80" w:before="280"/>
+      <w:outlineLvl w:val="2"/>
+    </w:pPr>
+    <w:rPr>
+      <w:b w:val="1"/>
+      <w:sz w:val="28"/>
+      <w:szCs w:val="28"/>
+    </w:rPr>
+  </w:style>
+  <w:style w:type="paragraph" w:styleId="Heading4">
+    <w:name w:val="heading 4"/>
+    <w:basedOn w:val="Normal"/>
+    <w:next w:val="Normal"/>
+    <w:uiPriority w:val="9"/>
+    <w:semiHidden w:val="1"/>
+    <w:unhideWhenUsed w:val="1"/>
+    <w:qFormat w:val="1"/>
+    <w:pPr>
+      <w:keepNext w:val="1"/>
+      <w:keepLines w:val="1"/>
+      <w:spacing w:after="40" w:before="240"/>
+      <w:outlineLvl w:val="3"/>
+    </w:pPr>
+    <w:rPr>
+      <w:b w:val="1"/>
+    </w:rPr>
+  </w:style>
+  <w:style w:type="paragraph" w:styleId="Heading5">
+    <w:name w:val="heading 5"/>
+    <w:basedOn w:val="Normal"/>
+    <w:next w:val="Normal"/>
+    <w:uiPriority w:val="9"/>
+    <w:semiHidden w:val="1"/>
+    <w:unhideWhenUsed w:val="1"/>
+    <w:qFormat w:val="1"/>
+    <w:pPr>
+      <w:keepNext w:val="1"/>
+      <w:keepLines w:val="1"/>
+      <w:spacing w:after="40" w:before="220"/>
+      <w:outlineLvl w:val="4"/>
+    </w:pPr>
+    <w:rPr>
+      <w:b w:val="1"/>
+      <w:sz w:val="22"/>
+      <w:szCs w:val="22"/>
+    </w:rPr>
+  </w:style>
+  <w:style w:type="paragraph" w:styleId="Heading6">
+    <w:name w:val="heading 6"/>
+    <w:basedOn w:val="Normal"/>
+    <w:next w:val="Normal"/>
+    <w:uiPriority w:val="9"/>
+    <w:semiHidden w:val="1"/>
+    <w:unhideWhenUsed w:val="1"/>
+    <w:qFormat w:val="1"/>
+    <w:pPr>
+      <w:keepNext w:val="1"/>
+      <w:keepLines w:val="1"/>
+      <w:spacing w:after="40" w:before="200"/>
+      <w:outlineLvl w:val="5"/>
+    </w:pPr>
+    <w:rPr>
+      <w:b w:val="1"/>
+      <w:sz w:val="20"/>
       <w:szCs w:val="20"/>
     </w:rPr>
   </w:style>
@@ -5519,6 +5860,23 @@
     <w:uiPriority w:val="99"/>
     <w:semiHidden w:val="1"/>
     <w:unhideWhenUsed w:val="1"/>
+  </w:style>
+  <w:style w:type="paragraph" w:styleId="Title">
+    <w:name w:val="Title"/>
+    <w:basedOn w:val="Normal"/>
+    <w:next w:val="Normal"/>
+    <w:uiPriority w:val="10"/>
+    <w:qFormat w:val="1"/>
+    <w:pPr>
+      <w:keepNext w:val="1"/>
+      <w:keepLines w:val="1"/>
+      <w:spacing w:after="120" w:before="480"/>
+    </w:pPr>
+    <w:rPr>
+      <w:b w:val="1"/>
+      <w:sz w:val="72"/>
+      <w:szCs w:val="72"/>
+    </w:rPr>
   </w:style>
   <w:style w:type="paragraph" w:styleId="Header">
     <w:name w:val="header"/>
@@ -5676,10 +6034,100 @@
     <w:name w:val="Subtitle"/>
     <w:basedOn w:val="Normal"/>
     <w:next w:val="Normal"/>
+    <w:uiPriority w:val="11"/>
+    <w:qFormat w:val="1"/>
     <w:pPr>
       <w:keepNext w:val="1"/>
       <w:keepLines w:val="1"/>
-      <w:pageBreakBefore w:val="0"/>
+      <w:spacing w:after="80" w:before="360"/>
+    </w:pPr>
+    <w:rPr>
+      <w:rFonts w:ascii="Georgia" w:cs="Georgia" w:eastAsia="Georgia" w:hAnsi="Georgia"/>
+      <w:i w:val="1"/>
+      <w:color w:val="666666"/>
+      <w:sz w:val="48"/>
+      <w:szCs w:val="48"/>
+    </w:rPr>
+  </w:style>
+  <w:style w:type="table" w:styleId="a" w:customStyle="1">
+    <w:basedOn w:val="TableNormal"/>
+    <w:tblPr>
+      <w:tblStyleRowBandSize w:val="1"/>
+      <w:tblStyleColBandSize w:val="1"/>
+    </w:tblPr>
+  </w:style>
+  <w:style w:type="table" w:styleId="a0" w:customStyle="1">
+    <w:basedOn w:val="TableNormal"/>
+    <w:tblPr>
+      <w:tblStyleRowBandSize w:val="1"/>
+      <w:tblStyleColBandSize w:val="1"/>
+    </w:tblPr>
+  </w:style>
+  <w:style w:type="table" w:styleId="a1" w:customStyle="1">
+    <w:basedOn w:val="TableNormal"/>
+    <w:tblPr>
+      <w:tblStyleRowBandSize w:val="1"/>
+      <w:tblStyleColBandSize w:val="1"/>
+      <w:tblCellMar>
+        <w:left w:w="115.0" w:type="dxa"/>
+        <w:right w:w="115.0" w:type="dxa"/>
+      </w:tblCellMar>
+    </w:tblPr>
+  </w:style>
+  <w:style w:type="table" w:styleId="a2" w:customStyle="1">
+    <w:basedOn w:val="TableNormal"/>
+    <w:tblPr>
+      <w:tblStyleRowBandSize w:val="1"/>
+      <w:tblStyleColBandSize w:val="1"/>
+      <w:tblCellMar>
+        <w:left w:w="115.0" w:type="dxa"/>
+        <w:right w:w="115.0" w:type="dxa"/>
+      </w:tblCellMar>
+    </w:tblPr>
+  </w:style>
+  <w:style w:type="table" w:styleId="a3" w:customStyle="1">
+    <w:basedOn w:val="TableNormal"/>
+    <w:tblPr>
+      <w:tblStyleRowBandSize w:val="1"/>
+      <w:tblStyleColBandSize w:val="1"/>
+      <w:tblCellMar>
+        <w:left w:w="115.0" w:type="dxa"/>
+        <w:right w:w="115.0" w:type="dxa"/>
+      </w:tblCellMar>
+    </w:tblPr>
+  </w:style>
+  <w:style w:type="table" w:styleId="a4" w:customStyle="1">
+    <w:basedOn w:val="TableNormal"/>
+    <w:tblPr>
+      <w:tblStyleRowBandSize w:val="1"/>
+      <w:tblStyleColBandSize w:val="1"/>
+      <w:tblCellMar>
+        <w:left w:w="115.0" w:type="dxa"/>
+        <w:right w:w="115.0" w:type="dxa"/>
+      </w:tblCellMar>
+    </w:tblPr>
+  </w:style>
+  <w:style w:type="table" w:styleId="a5" w:customStyle="1">
+    <w:basedOn w:val="TableNormal"/>
+    <w:tblPr>
+      <w:tblStyleRowBandSize w:val="1"/>
+      <w:tblStyleColBandSize w:val="1"/>
+    </w:tblPr>
+  </w:style>
+  <w:style w:type="table" w:styleId="a6" w:customStyle="1">
+    <w:basedOn w:val="TableNormal"/>
+    <w:tblPr>
+      <w:tblStyleRowBandSize w:val="1"/>
+      <w:tblStyleColBandSize w:val="1"/>
+    </w:tblPr>
+  </w:style>
+  <w:style w:type="paragraph" w:styleId="Subtitle">
+    <w:name w:val="Subtitle"/>
+    <w:basedOn w:val="Normal"/>
+    <w:next w:val="Normal"/>
+    <w:pPr>
+      <w:keepNext w:val="1"/>
+      <w:keepLines w:val="1"/>
       <w:spacing w:after="80" w:before="360" w:lineRule="auto"/>
     </w:pPr>
     <w:rPr>
@@ -5697,9 +6145,9 @@
       <w:tblStyleColBandSize w:val="1"/>
       <w:tblCellMar>
         <w:top w:w="0.0" w:type="dxa"/>
-        <w:left w:w="108.0" w:type="dxa"/>
+        <w:left w:w="115.0" w:type="dxa"/>
         <w:bottom w:w="0.0" w:type="dxa"/>
-        <w:right w:w="108.0" w:type="dxa"/>
+        <w:right w:w="115.0" w:type="dxa"/>
       </w:tblCellMar>
     </w:tblPr>
   </w:style>
@@ -5710,9 +6158,9 @@
       <w:tblStyleColBandSize w:val="1"/>
       <w:tblCellMar>
         <w:top w:w="0.0" w:type="dxa"/>
-        <w:left w:w="108.0" w:type="dxa"/>
+        <w:left w:w="115.0" w:type="dxa"/>
         <w:bottom w:w="0.0" w:type="dxa"/>
-        <w:right w:w="108.0" w:type="dxa"/>
+        <w:right w:w="115.0" w:type="dxa"/>
       </w:tblCellMar>
     </w:tblPr>
   </w:style>
@@ -5775,9 +6223,9 @@
       <w:tblStyleColBandSize w:val="1"/>
       <w:tblCellMar>
         <w:top w:w="0.0" w:type="dxa"/>
-        <w:left w:w="108.0" w:type="dxa"/>
+        <w:left w:w="115.0" w:type="dxa"/>
         <w:bottom w:w="0.0" w:type="dxa"/>
-        <w:right w:w="108.0" w:type="dxa"/>
+        <w:right w:w="115.0" w:type="dxa"/>
       </w:tblCellMar>
     </w:tblPr>
   </w:style>
@@ -5788,9 +6236,9 @@
       <w:tblStyleColBandSize w:val="1"/>
       <w:tblCellMar>
         <w:top w:w="0.0" w:type="dxa"/>
-        <w:left w:w="108.0" w:type="dxa"/>
+        <w:left w:w="115.0" w:type="dxa"/>
         <w:bottom w:w="0.0" w:type="dxa"/>
-        <w:right w:w="108.0" w:type="dxa"/>
+        <w:right w:w="115.0" w:type="dxa"/>
       </w:tblCellMar>
     </w:tblPr>
   </w:style>
@@ -6060,7 +6508,7 @@
 
 <file path=customXML/item1.xml><?xml version="1.0" encoding="utf-8"?>
 <go:gDocsCustomXmlDataStorage xmlns:go="http://customooxmlschemas.google.com/" xmlns:r="http://schemas.openxmlformats.org/officeDocument/2006/relationships">
-  <go:docsCustomData xmlns:go="http://customooxmlschemas.google.com/" roundtripDataSignature="AMtx7mjSyZMzkwViGBex2uQcAR5hXdzL1w==">AMUW2mXYlRaPrtrah6To2Tgk16AYxujXplWRjlL62nK0gXavFksOEIFu9ydOHhZ2tkUeqPbiyuA9WrZsOS9tAwEPyFpQ+skhnDMKV5x0tP39p3EbBP7aeguVi3WCbC34ixYzUspWsK2oCp74vxRjJTiJBpeq4mZqF4RAjuRzvy0pXyrUYTYcSx6a7R13Kqmq8d3kSSP1eB0/1Dial2V8uCMLYJAOGZ5qGvGulKiwIJg4BeBipVv1W0eag+J9O0VWxiPRRpyMCSyhdcGZc1bQap2S9D7Dm8NurA==</go:docsCustomData>
+  <go:docsCustomData xmlns:go="http://customooxmlschemas.google.com/" roundtripDataSignature="AMtx7mjh8k0JzeprKc3GZFC6M8M6JT5QdA==">AMUW2mVCBgN2O/Qxvc6zjr0M7CkCUqU+M0Wm6SWNPxeJOPfZdnVHpMYQH4dzY1bG39QKX1Yqeyi8ovsRJ02nHlnYs0SQoc60t4oq1nNESGF/rFIxyf9EJnSwInvPZMPAOga1q3fEBSdr3KhPmEnlPIQSegSZcIrH6dTWJpetOh2b+Goth9/lXn6Owrpx/lnBC/3Cg7sfHNFB4RFKX89xmFCOym9kD0dSsJEWnR8gHgyZfZaAdIlRgQvfRTelVlOJbIOIB6A9YTzW</go:docsCustomData>
 </go:gDocsCustomXmlDataStorage>
 </file>
 

</xml_diff>